<commit_message>
Fixed reference to projects in sln.
</commit_message>
<xml_diff>
--- a/Nu/Nu.Documentation/Iterative Functional Reactive Programming with the Nu Game Engine.docx
+++ b/Nu/Nu.Documentation/Iterative Functional Reactive Programming with the Nu Game Engine.docx
@@ -257,18 +257,7 @@
           <w:color w:val="000000"/>
           <w:highlight w:val="white"/>
         </w:rPr>
-        <w:t>Informal Experience Rep</w:t>
-      </w:r>
-      <w:bookmarkStart w:id="0" w:name="_GoBack"/>
-      <w:bookmarkEnd w:id="0"/>
-      <w:r>
-        <w:rPr>
-          <w:rFonts w:cstheme="minorHAnsi"/>
-          <w:i/>
-          <w:color w:val="000000"/>
-          <w:highlight w:val="white"/>
-        </w:rPr>
-        <w:t>ort</w:t>
+        <w:t>Informal Experience Report</w:t>
       </w:r>
       <w:r>
         <w:rPr>
@@ -910,7 +899,7 @@
             <w:rFonts w:cstheme="minorHAnsi"/>
             <w:highlight w:val="white"/>
           </w:rPr>
-          <w:t>https://github.com/bryanedds/FPWorks/blob/master/Nu/Documentation/Nu%20Game%20Engine.pdf?raw=true</w:t>
+          <w:t>https://github.com/bryanedds/FPWorks/blob/master/Nu/Nu.Documentation/Nu%20Game%20Engine.pdf?raw=true</w:t>
         </w:r>
       </w:hyperlink>
     </w:p>
@@ -5081,6 +5070,8 @@
         </w:rPr>
         <w:t xml:space="preserve"> contrived example, but illustrative of the API's expressiveness.</w:t>
       </w:r>
+      <w:bookmarkStart w:id="0" w:name="_GoBack"/>
+      <w:bookmarkEnd w:id="0"/>
     </w:p>
     <w:p>
       <w:pPr>
@@ -6353,6 +6344,7 @@
     <w:lsdException w:name="HTML Sample" w:semiHidden="1" w:unhideWhenUsed="1"/>
     <w:lsdException w:name="HTML Typewriter" w:semiHidden="1" w:unhideWhenUsed="1"/>
     <w:lsdException w:name="HTML Variable" w:semiHidden="1" w:unhideWhenUsed="1"/>
+    <w:lsdException w:name="Normal Table" w:semiHidden="1" w:unhideWhenUsed="1"/>
     <w:lsdException w:name="annotation subject" w:semiHidden="1" w:unhideWhenUsed="1"/>
     <w:lsdException w:name="No List" w:semiHidden="1" w:unhideWhenUsed="1"/>
     <w:lsdException w:name="Outline List 1" w:semiHidden="1" w:unhideWhenUsed="1"/>
@@ -6399,8 +6391,10 @@
     <w:lsdException w:name="Table Subtle 2" w:semiHidden="1" w:unhideWhenUsed="1"/>
     <w:lsdException w:name="Table Web 1" w:semiHidden="1" w:unhideWhenUsed="1"/>
     <w:lsdException w:name="Table Web 2" w:semiHidden="1" w:unhideWhenUsed="1"/>
+    <w:lsdException w:name="Table Web 3" w:semiHidden="1" w:unhideWhenUsed="1"/>
     <w:lsdException w:name="Balloon Text" w:semiHidden="1" w:unhideWhenUsed="1"/>
     <w:lsdException w:name="Table Grid" w:uiPriority="59"/>
+    <w:lsdException w:name="Table Theme" w:semiHidden="1" w:unhideWhenUsed="1"/>
     <w:lsdException w:name="Placeholder Text" w:semiHidden="1"/>
     <w:lsdException w:name="No Spacing" w:uiPriority="1" w:qFormat="1"/>
     <w:lsdException w:name="Light Shading" w:uiPriority="60"/>

</xml_diff>

<commit_message>
Simplified IFRP interface. *BREAKING CHANGE*
Former-commit-id: 0965e9f3a8a11d7e9064a51e5b0ac647eba6aa9e
</commit_message>
<xml_diff>
--- a/Nu/Nu.Documentation/Iterative Functional Reactive Programming with the Nu Game Engine.docx
+++ b/Nu/Nu.Documentation/Iterative Functional Reactive Programming with the Nu Game Engine.docx
@@ -4766,6 +4766,15 @@
         </w:rPr>
         <w:t>Visible</w:t>
       </w:r>
+      <w:r>
+        <w:rPr>
+          <w:rFonts w:ascii="Consolas" w:hAnsi="Consolas" w:cs="Consolas"/>
+          <w:color w:val="000000"/>
+          <w:sz w:val="16"/>
+          <w:highlight w:val="white"/>
+        </w:rPr>
+        <w:t>.Map</w:t>
+      </w:r>
       <w:proofErr w:type="spellEnd"/>
       <w:proofErr w:type="gramEnd"/>
       <w:r>
@@ -4775,7 +4784,16 @@
           <w:sz w:val="16"/>
           <w:highlight w:val="white"/>
         </w:rPr>
-        <w:t>) -</w:t>
+        <w:t xml:space="preserve"> not</w:t>
+      </w:r>
+      <w:r>
+        <w:rPr>
+          <w:rFonts w:ascii="Consolas" w:hAnsi="Consolas" w:cs="Consolas"/>
+          <w:color w:val="000000"/>
+          <w:sz w:val="16"/>
+          <w:highlight w:val="white"/>
+        </w:rPr>
+        <w:t xml:space="preserve"> -</w:t>
       </w:r>
       <w:r>
         <w:rPr>
@@ -4832,25 +4850,7 @@
         </w:rPr>
         <w:t>Visible</w:t>
       </w:r>
-      <w:r>
-        <w:rPr>
-          <w:rFonts w:ascii="Consolas" w:hAnsi="Consolas" w:cs="Consolas"/>
-          <w:color w:val="000000"/>
-          <w:sz w:val="16"/>
-          <w:highlight w:val="white"/>
-        </w:rPr>
-        <w:t>.MapSet</w:t>
-      </w:r>
       <w:proofErr w:type="spellEnd"/>
-      <w:r>
-        <w:rPr>
-          <w:rFonts w:ascii="Consolas" w:hAnsi="Consolas" w:cs="Consolas"/>
-          <w:color w:val="000000"/>
-          <w:sz w:val="16"/>
-          <w:highlight w:val="white"/>
-        </w:rPr>
-        <w:t xml:space="preserve"> not</w:t>
-      </w:r>
     </w:p>
     <w:p>
       <w:pPr>
@@ -5068,10 +5068,18 @@
           <w:color w:val="000000"/>
           <w:highlight w:val="white"/>
         </w:rPr>
-        <w:t xml:space="preserve"> contrived example, but illustrative of the API's expressiveness.</w:t>
+        <w:t xml:space="preserve"> contrived example, but illustrative of the API's </w:t>
       </w:r>
       <w:bookmarkStart w:id="0" w:name="_GoBack"/>
       <w:bookmarkEnd w:id="0"/>
+      <w:r>
+        <w:rPr>
+          <w:rFonts w:cstheme="minorHAnsi"/>
+          <w:color w:val="000000"/>
+          <w:highlight w:val="white"/>
+        </w:rPr>
+        <w:t>expressiveness.</w:t>
+      </w:r>
     </w:p>
     <w:p>
       <w:pPr>

</xml_diff>

<commit_message>
Simplified Stream and IFRP interfaces.
</commit_message>
<xml_diff>
--- a/Nu/Nu.Documentation/Iterative Functional Reactive Programming with the Nu Game Engine.docx
+++ b/Nu/Nu.Documentation/Iterative Functional Reactive Programming with the Nu Game Engine.docx
@@ -4512,7 +4512,7 @@
         <w:adjustRightInd w:val="0"/>
         <w:spacing w:after="0" w:line="240" w:lineRule="auto"/>
         <w:rPr>
-          <w:rFonts w:ascii="Consolas" w:hAnsi="Consolas" w:cs="Consolas"/>
+          <w:rFonts w:cstheme="minorHAnsi"/>
           <w:color w:val="000000"/>
           <w:sz w:val="16"/>
           <w:highlight w:val="white"/>
@@ -4531,8 +4531,8 @@
         <w:rPr>
           <w:rFonts w:ascii="Consolas" w:hAnsi="Consolas" w:cs="Consolas"/>
           <w:color w:val="0000FF"/>
-          <w:sz w:val="16"/>
-          <w:highlight w:val="white"/>
+          <w:sz w:val="18"/>
+          <w:szCs w:val="19"/>
         </w:rPr>
         <w:t>let</w:t>
       </w:r>
@@ -4540,729 +4540,727 @@
         <w:rPr>
           <w:rFonts w:ascii="Consolas" w:hAnsi="Consolas" w:cs="Consolas"/>
           <w:color w:val="000000"/>
-          <w:sz w:val="16"/>
-          <w:highlight w:val="white"/>
-        </w:rPr>
-        <w:t xml:space="preserve"> world =</w:t>
-      </w:r>
-    </w:p>
-    <w:p>
-      <w:pPr>
-        <w:autoSpaceDE w:val="0"/>
-        <w:autoSpaceDN w:val="0"/>
-        <w:adjustRightInd w:val="0"/>
-        <w:spacing w:after="0" w:line="240" w:lineRule="auto"/>
-        <w:rPr>
-          <w:rFonts w:ascii="Consolas" w:hAnsi="Consolas" w:cs="Consolas"/>
-          <w:color w:val="000000"/>
-          <w:sz w:val="16"/>
-          <w:highlight w:val="white"/>
-        </w:rPr>
-      </w:pPr>
-      <w:r>
-        <w:rPr>
-          <w:rFonts w:ascii="Consolas" w:hAnsi="Consolas" w:cs="Consolas"/>
-          <w:color w:val="000000"/>
-          <w:sz w:val="16"/>
-          <w:highlight w:val="white"/>
-        </w:rPr>
-        <w:t xml:space="preserve">        world |&gt;</w:t>
-      </w:r>
-    </w:p>
-    <w:p>
-      <w:pPr>
-        <w:autoSpaceDE w:val="0"/>
-        <w:autoSpaceDN w:val="0"/>
-        <w:adjustRightInd w:val="0"/>
-        <w:spacing w:after="0" w:line="240" w:lineRule="auto"/>
-        <w:rPr>
-          <w:rFonts w:ascii="Consolas" w:hAnsi="Consolas" w:cs="Consolas"/>
-          <w:color w:val="000000"/>
-          <w:sz w:val="16"/>
-          <w:highlight w:val="white"/>
-        </w:rPr>
-      </w:pPr>
-      <w:r>
-        <w:rPr>
-          <w:rFonts w:ascii="Consolas" w:hAnsi="Consolas" w:cs="Consolas"/>
-          <w:color w:val="000000"/>
-          <w:sz w:val="16"/>
-          <w:highlight w:val="white"/>
-        </w:rPr>
-        <w:t xml:space="preserve">            </w:t>
+          <w:sz w:val="18"/>
+          <w:szCs w:val="19"/>
+        </w:rPr>
+        <w:t xml:space="preserve"> world = </w:t>
+      </w:r>
+      <w:proofErr w:type="gramStart"/>
+      <w:r>
+        <w:rPr>
+          <w:rFonts w:ascii="Consolas" w:hAnsi="Consolas" w:cs="Consolas"/>
+          <w:color w:val="000000"/>
+          <w:sz w:val="18"/>
+          <w:szCs w:val="19"/>
+        </w:rPr>
+        <w:t>(!--</w:t>
+      </w:r>
+      <w:proofErr w:type="gramEnd"/>
+      <w:r>
+        <w:rPr>
+          <w:rFonts w:ascii="Consolas" w:hAnsi="Consolas" w:cs="Consolas"/>
+          <w:color w:val="000000"/>
+          <w:sz w:val="18"/>
+          <w:szCs w:val="19"/>
+        </w:rPr>
+        <w:t xml:space="preserve"> </w:t>
       </w:r>
       <w:proofErr w:type="spellStart"/>
+      <w:r>
+        <w:rPr>
+          <w:rFonts w:ascii="Consolas" w:hAnsi="Consolas" w:cs="Consolas"/>
+          <w:color w:val="000000"/>
+          <w:sz w:val="18"/>
+          <w:szCs w:val="19"/>
+        </w:rPr>
+        <w:t>Bob.TagVisible</w:t>
+      </w:r>
+      <w:proofErr w:type="spellEnd"/>
+      <w:r>
+        <w:rPr>
+          <w:rFonts w:ascii="Consolas" w:hAnsi="Consolas" w:cs="Consolas"/>
+          <w:color w:val="000000"/>
+          <w:sz w:val="18"/>
+          <w:szCs w:val="19"/>
+        </w:rPr>
+        <w:t xml:space="preserve"> -|&gt; map not --&gt; </w:t>
+      </w:r>
+      <w:proofErr w:type="spellStart"/>
+      <w:r>
+        <w:rPr>
+          <w:rFonts w:ascii="Consolas" w:hAnsi="Consolas" w:cs="Consolas"/>
+          <w:color w:val="000000"/>
+          <w:sz w:val="18"/>
+          <w:szCs w:val="19"/>
+        </w:rPr>
+        <w:t>Jim.TagVisible</w:t>
+      </w:r>
+      <w:proofErr w:type="spellEnd"/>
+      <w:r>
+        <w:rPr>
+          <w:rFonts w:ascii="Consolas" w:hAnsi="Consolas" w:cs="Consolas"/>
+          <w:color w:val="000000"/>
+          <w:sz w:val="18"/>
+          <w:szCs w:val="19"/>
+        </w:rPr>
+        <w:t>) world</w:t>
+      </w:r>
+    </w:p>
+    <w:p>
+      <w:pPr>
+        <w:autoSpaceDE w:val="0"/>
+        <w:autoSpaceDN w:val="0"/>
+        <w:adjustRightInd w:val="0"/>
+        <w:spacing w:after="0" w:line="240" w:lineRule="auto"/>
+        <w:rPr>
+          <w:rFonts w:cstheme="minorHAnsi"/>
+          <w:color w:val="000000"/>
+          <w:highlight w:val="white"/>
+        </w:rPr>
+      </w:pPr>
+    </w:p>
+    <w:p>
+      <w:pPr>
+        <w:autoSpaceDE w:val="0"/>
+        <w:autoSpaceDN w:val="0"/>
+        <w:adjustRightInd w:val="0"/>
+        <w:spacing w:after="0" w:line="240" w:lineRule="auto"/>
+        <w:rPr>
+          <w:rFonts w:cstheme="minorHAnsi"/>
+          <w:color w:val="000000"/>
+          <w:highlight w:val="white"/>
+        </w:rPr>
+      </w:pPr>
+      <w:r>
+        <w:rPr>
+          <w:rFonts w:cstheme="minorHAnsi"/>
+          <w:color w:val="000000"/>
+          <w:highlight w:val="white"/>
+        </w:rPr>
+        <w:t>Here</w:t>
+      </w:r>
       <w:proofErr w:type="gramStart"/>
       <w:r>
         <w:rPr>
-          <w:rFonts w:ascii="Consolas" w:hAnsi="Consolas" w:cs="Consolas"/>
-          <w:color w:val="000000"/>
-          <w:sz w:val="16"/>
-          <w:highlight w:val="white"/>
-        </w:rPr>
-        <w:t>bob</w:t>
-      </w:r>
-      <w:r>
-        <w:rPr>
-          <w:rFonts w:ascii="Consolas" w:hAnsi="Consolas" w:cs="Consolas"/>
-          <w:color w:val="000000"/>
-          <w:sz w:val="16"/>
+          <w:rFonts w:cstheme="minorHAnsi"/>
+          <w:color w:val="000000"/>
+          <w:highlight w:val="white"/>
+        </w:rPr>
+        <w:t xml:space="preserve">, </w:t>
+      </w:r>
+      <w:r>
+        <w:rPr>
+          <w:rFonts w:cstheme="minorHAnsi"/>
+          <w:color w:val="000000"/>
+          <w:highlight w:val="white"/>
+        </w:rPr>
+        <w:t>!</w:t>
+      </w:r>
+      <w:proofErr w:type="gramEnd"/>
+      <w:r>
+        <w:rPr>
+          <w:rFonts w:cstheme="minorHAnsi"/>
+          <w:color w:val="000000"/>
+          <w:highlight w:val="white"/>
+        </w:rPr>
+        <w:t>-- is an operator that turns a property tag into a stream, and -|&gt; is for sequencing like |&gt;, but with the correct precedence for forwarding. --&gt; is an operator that takes a stream and sets a property tag to its current value.</w:t>
+      </w:r>
+    </w:p>
+    <w:p>
+      <w:pPr>
+        <w:autoSpaceDE w:val="0"/>
+        <w:autoSpaceDN w:val="0"/>
+        <w:adjustRightInd w:val="0"/>
+        <w:spacing w:after="0" w:line="240" w:lineRule="auto"/>
+        <w:rPr>
+          <w:rFonts w:cstheme="minorHAnsi"/>
+          <w:color w:val="000000"/>
+          <w:highlight w:val="white"/>
+        </w:rPr>
+      </w:pPr>
+    </w:p>
+    <w:p>
+      <w:pPr>
+        <w:autoSpaceDE w:val="0"/>
+        <w:autoSpaceDN w:val="0"/>
+        <w:adjustRightInd w:val="0"/>
+        <w:spacing w:after="0" w:line="240" w:lineRule="auto"/>
+        <w:rPr>
+          <w:rFonts w:cstheme="minorHAnsi"/>
+          <w:color w:val="000000"/>
+          <w:highlight w:val="white"/>
+        </w:rPr>
+      </w:pPr>
+      <w:r>
+        <w:rPr>
+          <w:rFonts w:cstheme="minorHAnsi"/>
+          <w:color w:val="000000"/>
+          <w:highlight w:val="white"/>
+        </w:rPr>
+        <w:t>We can also have cycles in these forwarders so long as the cycle is broken with the -/&gt; operator</w:t>
+      </w:r>
+      <w:r>
+        <w:rPr>
+          <w:rFonts w:cstheme="minorHAnsi"/>
+          <w:color w:val="000000"/>
+          <w:highlight w:val="white"/>
+        </w:rPr>
+        <w:t xml:space="preserve"> -</w:t>
+      </w:r>
+    </w:p>
+    <w:p>
+      <w:pPr>
+        <w:autoSpaceDE w:val="0"/>
+        <w:autoSpaceDN w:val="0"/>
+        <w:adjustRightInd w:val="0"/>
+        <w:spacing w:after="0" w:line="240" w:lineRule="auto"/>
+        <w:rPr>
+          <w:rFonts w:cstheme="minorHAnsi"/>
+          <w:color w:val="000000"/>
+          <w:highlight w:val="white"/>
+        </w:rPr>
+      </w:pPr>
+    </w:p>
+    <w:p>
+      <w:pPr>
+        <w:autoSpaceDE w:val="0"/>
+        <w:autoSpaceDN w:val="0"/>
+        <w:adjustRightInd w:val="0"/>
+        <w:spacing w:after="0" w:line="240" w:lineRule="auto"/>
+        <w:rPr>
+          <w:rFonts w:ascii="Consolas" w:hAnsi="Consolas" w:cs="Consolas"/>
+          <w:color w:val="000000"/>
+          <w:sz w:val="16"/>
+          <w:szCs w:val="19"/>
+        </w:rPr>
+      </w:pPr>
+      <w:r>
+        <w:rPr>
+          <w:rFonts w:ascii="Consolas" w:hAnsi="Consolas" w:cs="Consolas"/>
+          <w:color w:val="000000"/>
+          <w:sz w:val="16"/>
+          <w:szCs w:val="19"/>
+        </w:rPr>
+        <w:t xml:space="preserve">    </w:t>
+      </w:r>
+      <w:r>
+        <w:rPr>
+          <w:rFonts w:ascii="Consolas" w:hAnsi="Consolas" w:cs="Consolas"/>
+          <w:color w:val="0000FF"/>
+          <w:sz w:val="16"/>
+          <w:szCs w:val="19"/>
+        </w:rPr>
+        <w:t>let</w:t>
+      </w:r>
+      <w:r>
+        <w:rPr>
+          <w:rFonts w:ascii="Consolas" w:hAnsi="Consolas" w:cs="Consolas"/>
+          <w:color w:val="000000"/>
+          <w:sz w:val="16"/>
+          <w:szCs w:val="19"/>
+        </w:rPr>
+        <w:t xml:space="preserve"> world = </w:t>
+      </w:r>
+      <w:proofErr w:type="gramStart"/>
+      <w:r>
+        <w:rPr>
+          <w:rFonts w:ascii="Consolas" w:hAnsi="Consolas" w:cs="Consolas"/>
+          <w:color w:val="000000"/>
+          <w:sz w:val="16"/>
+          <w:szCs w:val="19"/>
+        </w:rPr>
+        <w:t>(!--</w:t>
+      </w:r>
+      <w:proofErr w:type="gramEnd"/>
+      <w:r>
+        <w:rPr>
+          <w:rFonts w:ascii="Consolas" w:hAnsi="Consolas" w:cs="Consolas"/>
+          <w:color w:val="000000"/>
+          <w:sz w:val="16"/>
+          <w:szCs w:val="19"/>
+        </w:rPr>
+        <w:t xml:space="preserve"> </w:t>
+      </w:r>
+      <w:proofErr w:type="spellStart"/>
+      <w:r>
+        <w:rPr>
+          <w:rFonts w:ascii="Consolas" w:hAnsi="Consolas" w:cs="Consolas"/>
+          <w:color w:val="000000"/>
+          <w:sz w:val="16"/>
+          <w:szCs w:val="19"/>
+        </w:rPr>
+        <w:t>Bob.TagVisible</w:t>
+      </w:r>
+      <w:proofErr w:type="spellEnd"/>
+      <w:r>
+        <w:rPr>
+          <w:rFonts w:ascii="Consolas" w:hAnsi="Consolas" w:cs="Consolas"/>
+          <w:color w:val="000000"/>
+          <w:sz w:val="16"/>
+          <w:szCs w:val="19"/>
+        </w:rPr>
+        <w:t xml:space="preserve"> --&gt; </w:t>
+      </w:r>
+      <w:proofErr w:type="spellStart"/>
+      <w:r>
+        <w:rPr>
+          <w:rFonts w:ascii="Consolas" w:hAnsi="Consolas" w:cs="Consolas"/>
+          <w:color w:val="000000"/>
+          <w:sz w:val="16"/>
+          <w:szCs w:val="19"/>
+        </w:rPr>
+        <w:t>Jim.TagVisible</w:t>
+      </w:r>
+      <w:proofErr w:type="spellEnd"/>
+      <w:r>
+        <w:rPr>
+          <w:rFonts w:ascii="Consolas" w:hAnsi="Consolas" w:cs="Consolas"/>
+          <w:color w:val="000000"/>
+          <w:sz w:val="16"/>
+          <w:szCs w:val="19"/>
+        </w:rPr>
+        <w:t>) world</w:t>
+      </w:r>
+    </w:p>
+    <w:p>
+      <w:pPr>
+        <w:autoSpaceDE w:val="0"/>
+        <w:autoSpaceDN w:val="0"/>
+        <w:adjustRightInd w:val="0"/>
+        <w:spacing w:after="0" w:line="240" w:lineRule="auto"/>
+        <w:rPr>
+          <w:rFonts w:cstheme="minorHAnsi"/>
+          <w:color w:val="000000"/>
+          <w:sz w:val="18"/>
+          <w:highlight w:val="white"/>
+        </w:rPr>
+      </w:pPr>
+      <w:r>
+        <w:rPr>
+          <w:rFonts w:ascii="Consolas" w:hAnsi="Consolas" w:cs="Consolas"/>
+          <w:color w:val="000000"/>
+          <w:sz w:val="16"/>
+          <w:szCs w:val="19"/>
+        </w:rPr>
+        <w:t xml:space="preserve">    </w:t>
+      </w:r>
+      <w:r>
+        <w:rPr>
+          <w:rFonts w:ascii="Consolas" w:hAnsi="Consolas" w:cs="Consolas"/>
+          <w:color w:val="0000FF"/>
+          <w:sz w:val="16"/>
+          <w:szCs w:val="19"/>
+        </w:rPr>
+        <w:t>let</w:t>
+      </w:r>
+      <w:r>
+        <w:rPr>
+          <w:rFonts w:ascii="Consolas" w:hAnsi="Consolas" w:cs="Consolas"/>
+          <w:color w:val="000000"/>
+          <w:sz w:val="16"/>
+          <w:szCs w:val="19"/>
+        </w:rPr>
+        <w:t xml:space="preserve"> world = </w:t>
+      </w:r>
+      <w:proofErr w:type="gramStart"/>
+      <w:r>
+        <w:rPr>
+          <w:rFonts w:ascii="Consolas" w:hAnsi="Consolas" w:cs="Consolas"/>
+          <w:color w:val="000000"/>
+          <w:sz w:val="16"/>
+          <w:szCs w:val="19"/>
+        </w:rPr>
+        <w:t>(!--</w:t>
+      </w:r>
+      <w:proofErr w:type="gramEnd"/>
+      <w:r>
+        <w:rPr>
+          <w:rFonts w:ascii="Consolas" w:hAnsi="Consolas" w:cs="Consolas"/>
+          <w:color w:val="000000"/>
+          <w:sz w:val="16"/>
+          <w:szCs w:val="19"/>
+        </w:rPr>
+        <w:t xml:space="preserve"> </w:t>
+      </w:r>
+      <w:proofErr w:type="spellStart"/>
+      <w:r>
+        <w:rPr>
+          <w:rFonts w:ascii="Consolas" w:hAnsi="Consolas" w:cs="Consolas"/>
+          <w:color w:val="000000"/>
+          <w:sz w:val="16"/>
+          <w:szCs w:val="19"/>
+        </w:rPr>
+        <w:t>Jim.TagVisible</w:t>
+      </w:r>
+      <w:proofErr w:type="spellEnd"/>
+      <w:r>
+        <w:rPr>
+          <w:rFonts w:ascii="Consolas" w:hAnsi="Consolas" w:cs="Consolas"/>
+          <w:color w:val="000000"/>
+          <w:sz w:val="16"/>
+          <w:szCs w:val="19"/>
+        </w:rPr>
+        <w:t xml:space="preserve"> -/&gt; </w:t>
+      </w:r>
+      <w:proofErr w:type="spellStart"/>
+      <w:r>
+        <w:rPr>
+          <w:rFonts w:ascii="Consolas" w:hAnsi="Consolas" w:cs="Consolas"/>
+          <w:color w:val="000000"/>
+          <w:sz w:val="16"/>
+          <w:szCs w:val="19"/>
+        </w:rPr>
+        <w:t>Bob.TagVisible</w:t>
+      </w:r>
+      <w:proofErr w:type="spellEnd"/>
+      <w:r>
+        <w:rPr>
+          <w:rFonts w:ascii="Consolas" w:hAnsi="Consolas" w:cs="Consolas"/>
+          <w:color w:val="000000"/>
+          <w:sz w:val="16"/>
+          <w:szCs w:val="19"/>
+        </w:rPr>
+        <w:t>) world</w:t>
+      </w:r>
+    </w:p>
+    <w:p>
+      <w:pPr>
+        <w:autoSpaceDE w:val="0"/>
+        <w:autoSpaceDN w:val="0"/>
+        <w:adjustRightInd w:val="0"/>
+        <w:spacing w:after="0" w:line="240" w:lineRule="auto"/>
+        <w:rPr>
+          <w:rFonts w:cstheme="minorHAnsi"/>
+          <w:color w:val="000000"/>
+          <w:highlight w:val="white"/>
+        </w:rPr>
+      </w:pPr>
+    </w:p>
+    <w:p>
+      <w:pPr>
+        <w:autoSpaceDE w:val="0"/>
+        <w:autoSpaceDN w:val="0"/>
+        <w:adjustRightInd w:val="0"/>
+        <w:spacing w:after="0" w:line="240" w:lineRule="auto"/>
+        <w:rPr>
+          <w:rFonts w:cstheme="minorHAnsi"/>
+          <w:color w:val="000000"/>
+          <w:highlight w:val="white"/>
+        </w:rPr>
+      </w:pPr>
+      <w:r>
+        <w:rPr>
+          <w:rFonts w:cstheme="minorHAnsi"/>
+          <w:color w:val="000000"/>
+          <w:highlight w:val="white"/>
+        </w:rPr>
+        <w:t>Note that even without cycle-breakers, cycles will be detected and broken in D</w:t>
+      </w:r>
+      <w:r>
+        <w:rPr>
+          <w:rFonts w:cstheme="minorHAnsi"/>
+          <w:color w:val="000000"/>
+          <w:highlight w:val="white"/>
+        </w:rPr>
+        <w:t>ebug</w:t>
+      </w:r>
+      <w:r>
+        <w:rPr>
+          <w:rFonts w:cstheme="minorHAnsi"/>
+          <w:color w:val="000000"/>
+          <w:highlight w:val="white"/>
+        </w:rPr>
+        <w:t xml:space="preserve"> mode</w:t>
+      </w:r>
+      <w:r>
+        <w:rPr>
+          <w:rFonts w:cstheme="minorHAnsi"/>
+          <w:color w:val="000000"/>
+          <w:highlight w:val="white"/>
+        </w:rPr>
+        <w:t xml:space="preserve">, logging an </w:t>
+      </w:r>
+      <w:r>
+        <w:rPr>
+          <w:rFonts w:cstheme="minorHAnsi"/>
+          <w:color w:val="000000"/>
+          <w:highlight w:val="white"/>
+        </w:rPr>
+        <w:t>info message</w:t>
+      </w:r>
+      <w:r>
+        <w:rPr>
+          <w:rFonts w:cstheme="minorHAnsi"/>
+          <w:color w:val="000000"/>
+          <w:highlight w:val="white"/>
+        </w:rPr>
+        <w:t xml:space="preserve">. In </w:t>
+      </w:r>
+      <w:r>
+        <w:rPr>
+          <w:rFonts w:cstheme="minorHAnsi"/>
+          <w:color w:val="000000"/>
+          <w:highlight w:val="white"/>
+        </w:rPr>
+        <w:t xml:space="preserve">Release mode, however, it won’t be detected </w:t>
+      </w:r>
+      <w:r>
+        <w:rPr>
+          <w:rFonts w:cstheme="minorHAnsi"/>
+          <w:color w:val="000000"/>
+          <w:highlight w:val="white"/>
+        </w:rPr>
+        <w:t xml:space="preserve">without the cycle breaker, </w:t>
+      </w:r>
+      <w:r>
+        <w:rPr>
+          <w:rFonts w:cstheme="minorHAnsi"/>
+          <w:color w:val="000000"/>
+          <w:highlight w:val="white"/>
+        </w:rPr>
+        <w:t xml:space="preserve">and </w:t>
+      </w:r>
+      <w:r>
+        <w:rPr>
+          <w:rFonts w:cstheme="minorHAnsi"/>
+          <w:color w:val="000000"/>
+          <w:highlight w:val="white"/>
+        </w:rPr>
+        <w:t xml:space="preserve">it </w:t>
+      </w:r>
+      <w:r>
+        <w:rPr>
+          <w:rFonts w:cstheme="minorHAnsi"/>
+          <w:color w:val="000000"/>
+          <w:highlight w:val="white"/>
+        </w:rPr>
+        <w:t>will loop until the stack overflows</w:t>
+      </w:r>
+      <w:r>
+        <w:rPr>
+          <w:rFonts w:cstheme="minorHAnsi"/>
+          <w:color w:val="000000"/>
           <w:highlight w:val="white"/>
         </w:rPr>
         <w:t>.</w:t>
       </w:r>
       <w:r>
         <w:rPr>
-          <w:rFonts w:ascii="Consolas" w:hAnsi="Consolas" w:cs="Consolas"/>
-          <w:color w:val="000000"/>
-          <w:sz w:val="16"/>
-          <w:highlight w:val="white"/>
-        </w:rPr>
-        <w:t>Tag</w:t>
-      </w:r>
-      <w:r>
-        <w:rPr>
-          <w:rFonts w:ascii="Consolas" w:hAnsi="Consolas" w:cs="Consolas"/>
-          <w:color w:val="000000"/>
-          <w:sz w:val="16"/>
-          <w:highlight w:val="white"/>
-        </w:rPr>
-        <w:t>Visible</w:t>
-      </w:r>
-      <w:proofErr w:type="spellEnd"/>
-      <w:proofErr w:type="gramEnd"/>
-      <w:r>
-        <w:rPr>
-          <w:rFonts w:ascii="Consolas" w:hAnsi="Consolas" w:cs="Consolas"/>
-          <w:color w:val="000000"/>
-          <w:sz w:val="16"/>
-          <w:highlight w:val="white"/>
-        </w:rPr>
-        <w:t xml:space="preserve"> -</w:t>
-      </w:r>
-      <w:r>
-        <w:rPr>
-          <w:rFonts w:ascii="Consolas" w:hAnsi="Consolas" w:cs="Consolas"/>
-          <w:color w:val="000000"/>
-          <w:sz w:val="16"/>
-          <w:highlight w:val="white"/>
-        </w:rPr>
-        <w:t>!</w:t>
-      </w:r>
-      <w:r>
-        <w:rPr>
-          <w:rFonts w:ascii="Consolas" w:hAnsi="Consolas" w:cs="Consolas"/>
-          <w:color w:val="000000"/>
-          <w:sz w:val="16"/>
-          <w:highlight w:val="white"/>
-        </w:rPr>
-        <w:t xml:space="preserve">&gt; </w:t>
-      </w:r>
-      <w:proofErr w:type="spellStart"/>
-      <w:r>
-        <w:rPr>
-          <w:rFonts w:ascii="Consolas" w:hAnsi="Consolas" w:cs="Consolas"/>
-          <w:color w:val="000000"/>
-          <w:sz w:val="16"/>
-          <w:highlight w:val="white"/>
-        </w:rPr>
-        <w:t>jim</w:t>
-      </w:r>
-      <w:r>
-        <w:rPr>
-          <w:rFonts w:ascii="Consolas" w:hAnsi="Consolas" w:cs="Consolas"/>
-          <w:color w:val="000000"/>
-          <w:sz w:val="16"/>
-          <w:highlight w:val="white"/>
-        </w:rPr>
-        <w:t>.</w:t>
-      </w:r>
-      <w:r>
-        <w:rPr>
-          <w:rFonts w:ascii="Consolas" w:hAnsi="Consolas" w:cs="Consolas"/>
-          <w:color w:val="000000"/>
-          <w:sz w:val="16"/>
-          <w:highlight w:val="white"/>
-        </w:rPr>
-        <w:t>Tag</w:t>
-      </w:r>
-      <w:r>
-        <w:rPr>
-          <w:rFonts w:ascii="Consolas" w:hAnsi="Consolas" w:cs="Consolas"/>
-          <w:color w:val="000000"/>
-          <w:sz w:val="16"/>
-          <w:highlight w:val="white"/>
-        </w:rPr>
-        <w:t>Visible</w:t>
-      </w:r>
-      <w:proofErr w:type="spellEnd"/>
-      <w:r>
-        <w:rPr>
-          <w:rFonts w:ascii="Consolas" w:hAnsi="Consolas" w:cs="Consolas"/>
-          <w:color w:val="000000"/>
-          <w:sz w:val="16"/>
-          <w:highlight w:val="white"/>
-        </w:rPr>
-        <w:t xml:space="preserve"> |&gt;</w:t>
-      </w:r>
-    </w:p>
-    <w:p>
-      <w:pPr>
-        <w:autoSpaceDE w:val="0"/>
-        <w:autoSpaceDN w:val="0"/>
-        <w:adjustRightInd w:val="0"/>
-        <w:spacing w:after="0" w:line="240" w:lineRule="auto"/>
-        <w:rPr>
-          <w:rFonts w:cstheme="minorHAnsi"/>
-          <w:color w:val="000000"/>
-          <w:sz w:val="16"/>
-          <w:highlight w:val="white"/>
-        </w:rPr>
-      </w:pPr>
-      <w:r>
-        <w:rPr>
-          <w:rFonts w:ascii="Consolas" w:hAnsi="Consolas" w:cs="Consolas"/>
-          <w:color w:val="000000"/>
-          <w:sz w:val="16"/>
-          <w:highlight w:val="white"/>
-        </w:rPr>
-        <w:t xml:space="preserve">            </w:t>
-      </w:r>
-      <w:proofErr w:type="spellStart"/>
-      <w:proofErr w:type="gramStart"/>
-      <w:r>
-        <w:rPr>
-          <w:rFonts w:ascii="Consolas" w:hAnsi="Consolas" w:cs="Consolas"/>
-          <w:color w:val="000000"/>
-          <w:sz w:val="16"/>
-          <w:highlight w:val="white"/>
-        </w:rPr>
-        <w:t>jim</w:t>
-      </w:r>
-      <w:r>
-        <w:rPr>
-          <w:rFonts w:ascii="Consolas" w:hAnsi="Consolas" w:cs="Consolas"/>
-          <w:color w:val="000000"/>
-          <w:sz w:val="16"/>
-          <w:highlight w:val="white"/>
-        </w:rPr>
-        <w:t>.</w:t>
-      </w:r>
-      <w:r>
-        <w:rPr>
-          <w:rFonts w:ascii="Consolas" w:hAnsi="Consolas" w:cs="Consolas"/>
-          <w:color w:val="000000"/>
-          <w:sz w:val="16"/>
-          <w:highlight w:val="white"/>
-        </w:rPr>
-        <w:t>Tag</w:t>
-      </w:r>
-      <w:r>
-        <w:rPr>
-          <w:rFonts w:ascii="Consolas" w:hAnsi="Consolas" w:cs="Consolas"/>
-          <w:color w:val="000000"/>
-          <w:sz w:val="16"/>
-          <w:highlight w:val="white"/>
-        </w:rPr>
-        <w:t>Visible</w:t>
-      </w:r>
-      <w:r>
-        <w:rPr>
-          <w:rFonts w:ascii="Consolas" w:hAnsi="Consolas" w:cs="Consolas"/>
-          <w:color w:val="000000"/>
-          <w:sz w:val="16"/>
-          <w:highlight w:val="white"/>
-        </w:rPr>
-        <w:t>.Map</w:t>
-      </w:r>
-      <w:proofErr w:type="spellEnd"/>
-      <w:proofErr w:type="gramEnd"/>
-      <w:r>
-        <w:rPr>
-          <w:rFonts w:ascii="Consolas" w:hAnsi="Consolas" w:cs="Consolas"/>
-          <w:color w:val="000000"/>
-          <w:sz w:val="16"/>
-          <w:highlight w:val="white"/>
-        </w:rPr>
-        <w:t xml:space="preserve"> not</w:t>
-      </w:r>
-      <w:r>
-        <w:rPr>
-          <w:rFonts w:ascii="Consolas" w:hAnsi="Consolas" w:cs="Consolas"/>
-          <w:color w:val="000000"/>
-          <w:sz w:val="16"/>
-          <w:highlight w:val="white"/>
-        </w:rPr>
-        <w:t xml:space="preserve"> -</w:t>
-      </w:r>
-      <w:r>
-        <w:rPr>
-          <w:rFonts w:ascii="Consolas" w:hAnsi="Consolas" w:cs="Consolas"/>
-          <w:color w:val="000000"/>
-          <w:sz w:val="16"/>
-          <w:highlight w:val="white"/>
-        </w:rPr>
-        <w:t>/</w:t>
-      </w:r>
-      <w:r>
-        <w:rPr>
-          <w:rFonts w:ascii="Consolas" w:hAnsi="Consolas" w:cs="Consolas"/>
-          <w:color w:val="000000"/>
-          <w:sz w:val="16"/>
-          <w:highlight w:val="white"/>
-        </w:rPr>
-        <w:t xml:space="preserve">&gt; </w:t>
-      </w:r>
-      <w:proofErr w:type="spellStart"/>
-      <w:r>
-        <w:rPr>
-          <w:rFonts w:ascii="Consolas" w:hAnsi="Consolas" w:cs="Consolas"/>
-          <w:color w:val="000000"/>
-          <w:sz w:val="16"/>
-          <w:highlight w:val="white"/>
-        </w:rPr>
-        <w:t>bob</w:t>
-      </w:r>
-      <w:r>
-        <w:rPr>
-          <w:rFonts w:ascii="Consolas" w:hAnsi="Consolas" w:cs="Consolas"/>
-          <w:color w:val="000000"/>
-          <w:sz w:val="16"/>
-          <w:highlight w:val="white"/>
-        </w:rPr>
-        <w:t>.</w:t>
-      </w:r>
-      <w:r>
-        <w:rPr>
-          <w:rFonts w:ascii="Consolas" w:hAnsi="Consolas" w:cs="Consolas"/>
-          <w:color w:val="000000"/>
-          <w:sz w:val="16"/>
-          <w:highlight w:val="white"/>
-        </w:rPr>
-        <w:t>Tag</w:t>
-      </w:r>
-      <w:r>
-        <w:rPr>
-          <w:rFonts w:ascii="Consolas" w:hAnsi="Consolas" w:cs="Consolas"/>
-          <w:color w:val="000000"/>
-          <w:sz w:val="16"/>
-          <w:highlight w:val="white"/>
-        </w:rPr>
-        <w:t>Visible</w:t>
-      </w:r>
-      <w:proofErr w:type="spellEnd"/>
-    </w:p>
-    <w:p>
-      <w:pPr>
-        <w:autoSpaceDE w:val="0"/>
-        <w:autoSpaceDN w:val="0"/>
-        <w:adjustRightInd w:val="0"/>
-        <w:spacing w:after="0" w:line="240" w:lineRule="auto"/>
-        <w:rPr>
-          <w:rFonts w:cstheme="minorHAnsi"/>
-          <w:color w:val="000000"/>
-          <w:highlight w:val="white"/>
-        </w:rPr>
-      </w:pPr>
-    </w:p>
-    <w:p>
-      <w:pPr>
-        <w:autoSpaceDE w:val="0"/>
-        <w:autoSpaceDN w:val="0"/>
-        <w:adjustRightInd w:val="0"/>
-        <w:spacing w:after="0" w:line="240" w:lineRule="auto"/>
-        <w:rPr>
-          <w:rFonts w:cstheme="minorHAnsi"/>
-          <w:color w:val="000000"/>
-          <w:highlight w:val="white"/>
-        </w:rPr>
-      </w:pPr>
-      <w:r>
-        <w:rPr>
-          <w:rFonts w:cstheme="minorHAnsi"/>
-          <w:color w:val="000000"/>
-          <w:highlight w:val="white"/>
-        </w:rPr>
-        <w:t xml:space="preserve">Here, </w:t>
-      </w:r>
-      <w:r>
-        <w:rPr>
-          <w:rFonts w:cstheme="minorHAnsi"/>
-          <w:b/>
-          <w:color w:val="000000"/>
-          <w:highlight w:val="white"/>
-        </w:rPr>
-        <w:t>-</w:t>
-      </w:r>
-      <w:r>
-        <w:rPr>
-          <w:rFonts w:cstheme="minorHAnsi"/>
-          <w:b/>
-          <w:color w:val="000000"/>
-          <w:highlight w:val="white"/>
-        </w:rPr>
-        <w:t>!</w:t>
-      </w:r>
-      <w:r>
-        <w:rPr>
-          <w:rFonts w:cstheme="minorHAnsi"/>
-          <w:b/>
-          <w:color w:val="000000"/>
-          <w:highlight w:val="white"/>
-        </w:rPr>
-        <w:t>&gt;</w:t>
-      </w:r>
-      <w:r>
-        <w:rPr>
-          <w:rFonts w:cstheme="minorHAnsi"/>
-          <w:color w:val="000000"/>
-          <w:highlight w:val="white"/>
-        </w:rPr>
-        <w:t xml:space="preserve"> denotes the forwarding of the value of Bob's Visible </w:t>
-      </w:r>
-      <w:r>
-        <w:rPr>
-          <w:rFonts w:cstheme="minorHAnsi"/>
-          <w:color w:val="000000"/>
-          <w:highlight w:val="white"/>
-        </w:rPr>
-        <w:t>property</w:t>
-      </w:r>
-      <w:r>
-        <w:rPr>
-          <w:rFonts w:cstheme="minorHAnsi"/>
-          <w:color w:val="000000"/>
-          <w:highlight w:val="white"/>
-        </w:rPr>
-        <w:t xml:space="preserve"> to Jim's Visible </w:t>
-      </w:r>
-      <w:r>
-        <w:rPr>
-          <w:rFonts w:cstheme="minorHAnsi"/>
-          <w:color w:val="000000"/>
-          <w:highlight w:val="white"/>
-        </w:rPr>
-        <w:t>property</w:t>
-      </w:r>
-      <w:r>
-        <w:rPr>
-          <w:rFonts w:cstheme="minorHAnsi"/>
-          <w:color w:val="000000"/>
-          <w:highlight w:val="white"/>
-        </w:rPr>
-        <w:t xml:space="preserve">. To throw a monkey-wrench into the declaration, </w:t>
-      </w:r>
-      <w:r>
-        <w:rPr>
-          <w:rFonts w:cstheme="minorHAnsi"/>
-          <w:b/>
-          <w:color w:val="000000"/>
-          <w:highlight w:val="white"/>
-        </w:rPr>
-        <w:t>-</w:t>
-      </w:r>
-      <w:r>
-        <w:rPr>
-          <w:rFonts w:cstheme="minorHAnsi"/>
-          <w:b/>
-          <w:color w:val="000000"/>
-          <w:highlight w:val="white"/>
-        </w:rPr>
-        <w:t>/</w:t>
-      </w:r>
-      <w:r>
-        <w:rPr>
-          <w:rFonts w:cstheme="minorHAnsi"/>
-          <w:b/>
-          <w:color w:val="000000"/>
-          <w:highlight w:val="white"/>
-        </w:rPr>
-        <w:t>&gt;</w:t>
-      </w:r>
-      <w:r>
-        <w:rPr>
-          <w:rFonts w:cstheme="minorHAnsi"/>
-          <w:color w:val="000000"/>
-          <w:highlight w:val="white"/>
-        </w:rPr>
-        <w:t xml:space="preserve"> is used to in turn forward the value of Jim's Visible </w:t>
-      </w:r>
-      <w:r>
-        <w:rPr>
-          <w:rFonts w:cstheme="minorHAnsi"/>
-          <w:color w:val="000000"/>
-          <w:highlight w:val="white"/>
-        </w:rPr>
-        <w:t>property</w:t>
-      </w:r>
-      <w:r>
-        <w:rPr>
-          <w:rFonts w:cstheme="minorHAnsi"/>
-          <w:color w:val="000000"/>
-          <w:highlight w:val="white"/>
-        </w:rPr>
-        <w:t xml:space="preserve"> back to Bob's Visible </w:t>
-      </w:r>
-      <w:r>
-        <w:rPr>
-          <w:rFonts w:cstheme="minorHAnsi"/>
-          <w:color w:val="000000"/>
-          <w:highlight w:val="white"/>
-        </w:rPr>
-        <w:t>property</w:t>
-      </w:r>
-      <w:r>
-        <w:rPr>
-          <w:rFonts w:cstheme="minorHAnsi"/>
-          <w:color w:val="000000"/>
-          <w:highlight w:val="white"/>
-        </w:rPr>
-        <w:t xml:space="preserve">, albeit </w:t>
-      </w:r>
-      <w:proofErr w:type="spellStart"/>
-      <w:r>
-        <w:rPr>
-          <w:rFonts w:cstheme="minorHAnsi"/>
-          <w:b/>
-          <w:color w:val="000000"/>
-          <w:highlight w:val="white"/>
-        </w:rPr>
-        <w:t>not</w:t>
-      </w:r>
-      <w:r>
-        <w:rPr>
-          <w:rFonts w:cstheme="minorHAnsi"/>
-          <w:color w:val="000000"/>
-          <w:highlight w:val="white"/>
-        </w:rPr>
-        <w:t>'d</w:t>
-      </w:r>
-      <w:proofErr w:type="spellEnd"/>
-      <w:r>
-        <w:rPr>
-          <w:rFonts w:cstheme="minorHAnsi"/>
-          <w:color w:val="000000"/>
-          <w:highlight w:val="white"/>
-        </w:rPr>
-        <w:t xml:space="preserve"> and with cycle-breaking so that the circularity of this expression is broken appropriately. </w:t>
-      </w:r>
-      <w:r>
-        <w:rPr>
-          <w:rFonts w:cstheme="minorHAnsi"/>
-          <w:color w:val="000000"/>
-          <w:highlight w:val="white"/>
-        </w:rPr>
-        <w:t xml:space="preserve">This is </w:t>
-      </w:r>
-      <w:r>
-        <w:rPr>
-          <w:rFonts w:cstheme="minorHAnsi"/>
-          <w:color w:val="000000"/>
-          <w:highlight w:val="white"/>
-        </w:rPr>
-        <w:t>a</w:t>
-      </w:r>
-      <w:r>
-        <w:rPr>
-          <w:rFonts w:cstheme="minorHAnsi"/>
-          <w:color w:val="000000"/>
-          <w:highlight w:val="white"/>
-        </w:rPr>
-        <w:t xml:space="preserve"> contrived example, but illustrative of the API's </w:t>
-      </w:r>
+          <w:rFonts w:cstheme="minorHAnsi"/>
+          <w:color w:val="000000"/>
+          <w:highlight w:val="white"/>
+        </w:rPr>
+        <w:t xml:space="preserve"> </w:t>
+      </w:r>
+      <w:r>
+        <w:rPr>
+          <w:rFonts w:cstheme="minorHAnsi"/>
+          <w:color w:val="000000"/>
+          <w:highlight w:val="white"/>
+        </w:rPr>
+        <w:t>S</w:t>
+      </w:r>
+      <w:r>
+        <w:rPr>
+          <w:rFonts w:cstheme="minorHAnsi"/>
+          <w:color w:val="000000"/>
+          <w:highlight w:val="white"/>
+        </w:rPr>
+        <w:t>o make sure to get it right while in Debug mode!</w:t>
+      </w:r>
+    </w:p>
+    <w:p>
+      <w:pPr>
+        <w:autoSpaceDE w:val="0"/>
+        <w:autoSpaceDN w:val="0"/>
+        <w:adjustRightInd w:val="0"/>
+        <w:spacing w:after="0" w:line="240" w:lineRule="auto"/>
+        <w:rPr>
+          <w:rFonts w:cstheme="minorHAnsi"/>
+          <w:color w:val="000000"/>
+          <w:highlight w:val="white"/>
+        </w:rPr>
+      </w:pPr>
+    </w:p>
+    <w:p>
+      <w:pPr>
+        <w:autoSpaceDE w:val="0"/>
+        <w:autoSpaceDN w:val="0"/>
+        <w:adjustRightInd w:val="0"/>
+        <w:spacing w:after="0" w:line="240" w:lineRule="auto"/>
+        <w:rPr>
+          <w:rFonts w:cstheme="minorHAnsi"/>
+          <w:color w:val="000000"/>
+          <w:highlight w:val="white"/>
+        </w:rPr>
+      </w:pPr>
+      <w:r>
+        <w:rPr>
+          <w:rFonts w:cstheme="minorHAnsi"/>
+          <w:color w:val="000000"/>
+          <w:highlight w:val="white"/>
+        </w:rPr>
+        <w:t>D</w:t>
+      </w:r>
+      <w:r>
+        <w:rPr>
+          <w:rFonts w:cstheme="minorHAnsi"/>
+          <w:color w:val="000000"/>
+          <w:highlight w:val="white"/>
+        </w:rPr>
+        <w:t xml:space="preserve">epending on the nature of the game behavior you want to implement, the API provides enough surface area to do things at </w:t>
+      </w:r>
+      <w:r>
+        <w:rPr>
+          <w:rFonts w:cstheme="minorHAnsi"/>
+          <w:color w:val="000000"/>
+          <w:highlight w:val="white"/>
+        </w:rPr>
+        <w:t>different</w:t>
+      </w:r>
+      <w:r>
+        <w:rPr>
+          <w:rFonts w:cstheme="minorHAnsi"/>
+          <w:color w:val="000000"/>
+          <w:highlight w:val="white"/>
+        </w:rPr>
+        <w:t xml:space="preserve"> points o</w:t>
+      </w:r>
+      <w:r>
+        <w:rPr>
+          <w:rFonts w:cstheme="minorHAnsi"/>
+          <w:color w:val="000000"/>
+          <w:highlight w:val="white"/>
+        </w:rPr>
+        <w:t>n</w:t>
+      </w:r>
+      <w:r>
+        <w:rPr>
+          <w:rFonts w:cstheme="minorHAnsi"/>
+          <w:color w:val="000000"/>
+          <w:highlight w:val="white"/>
+        </w:rPr>
+        <w:t xml:space="preserve"> a spectrum of flexibility</w:t>
+      </w:r>
+      <w:r>
+        <w:rPr>
+          <w:rFonts w:cstheme="minorHAnsi"/>
+          <w:color w:val="000000"/>
+          <w:highlight w:val="white"/>
+        </w:rPr>
+        <w:t xml:space="preserve"> and abstraction</w:t>
+      </w:r>
+      <w:r>
+        <w:rPr>
+          <w:rFonts w:cstheme="minorHAnsi"/>
+          <w:color w:val="000000"/>
+          <w:highlight w:val="white"/>
+        </w:rPr>
+        <w:t xml:space="preserve">. But there is a down-side to an API with </w:t>
+      </w:r>
+      <w:r>
+        <w:rPr>
+          <w:rFonts w:cstheme="minorHAnsi"/>
+          <w:color w:val="000000"/>
+          <w:highlight w:val="white"/>
+        </w:rPr>
+        <w:t xml:space="preserve">such </w:t>
+      </w:r>
+      <w:r>
+        <w:rPr>
+          <w:rFonts w:cstheme="minorHAnsi"/>
+          <w:color w:val="000000"/>
+          <w:highlight w:val="white"/>
+        </w:rPr>
+        <w:t>a large</w:t>
+      </w:r>
+      <w:r>
+        <w:rPr>
+          <w:rFonts w:cstheme="minorHAnsi"/>
+          <w:color w:val="000000"/>
+          <w:highlight w:val="white"/>
+        </w:rPr>
+        <w:t>r</w:t>
+      </w:r>
+      <w:r>
+        <w:rPr>
+          <w:rFonts w:cstheme="minorHAnsi"/>
+          <w:color w:val="000000"/>
+          <w:highlight w:val="white"/>
+        </w:rPr>
+        <w:t xml:space="preserve"> surface area... With multiple expression forms and levels of abstractions at which to operate, the learning curve </w:t>
+      </w:r>
+      <w:r>
+        <w:rPr>
+          <w:rFonts w:cstheme="minorHAnsi"/>
+          <w:color w:val="000000"/>
+          <w:highlight w:val="white"/>
+        </w:rPr>
+        <w:t>is</w:t>
+      </w:r>
+      <w:r>
+        <w:rPr>
+          <w:rFonts w:cstheme="minorHAnsi"/>
+          <w:color w:val="000000"/>
+          <w:highlight w:val="white"/>
+        </w:rPr>
+        <w:t xml:space="preserve"> steepened.</w:t>
+      </w:r>
+      <w:r>
+        <w:rPr>
+          <w:rFonts w:cstheme="minorHAnsi"/>
+          <w:color w:val="000000"/>
+          <w:highlight w:val="white"/>
+        </w:rPr>
+        <w:t xml:space="preserve"> Additionally, imperative programmers may be bothered by the performance compromises implied by pure functional programming compared to doing everything in-place</w:t>
+      </w:r>
+      <w:r>
+        <w:rPr>
+          <w:rFonts w:cstheme="minorHAnsi"/>
+          <w:color w:val="000000"/>
+          <w:highlight w:val="white"/>
+        </w:rPr>
+        <w:t xml:space="preserve">, even if performance is </w:t>
+      </w:r>
+      <w:r>
+        <w:rPr>
+          <w:rFonts w:cstheme="minorHAnsi"/>
+          <w:color w:val="000000"/>
+          <w:highlight w:val="white"/>
+        </w:rPr>
+        <w:t xml:space="preserve">more than </w:t>
+      </w:r>
+      <w:r>
+        <w:rPr>
+          <w:rFonts w:cstheme="minorHAnsi"/>
+          <w:color w:val="000000"/>
+          <w:highlight w:val="white"/>
+        </w:rPr>
+        <w:t>satisfactory for most games.</w:t>
+      </w:r>
+    </w:p>
+    <w:p>
+      <w:pPr>
+        <w:autoSpaceDE w:val="0"/>
+        <w:autoSpaceDN w:val="0"/>
+        <w:adjustRightInd w:val="0"/>
+        <w:spacing w:after="0" w:line="240" w:lineRule="auto"/>
+        <w:rPr>
+          <w:rFonts w:cstheme="minorHAnsi"/>
+          <w:color w:val="000000"/>
+          <w:highlight w:val="white"/>
+        </w:rPr>
+      </w:pPr>
+    </w:p>
+    <w:p>
+      <w:pPr>
+        <w:rPr>
+          <w:rFonts w:cstheme="minorHAnsi"/>
+          <w:color w:val="000000"/>
+        </w:rPr>
+      </w:pPr>
       <w:bookmarkStart w:id="0" w:name="_GoBack"/>
       <w:bookmarkEnd w:id="0"/>
-      <w:r>
-        <w:rPr>
-          <w:rFonts w:cstheme="minorHAnsi"/>
-          <w:color w:val="000000"/>
-          <w:highlight w:val="white"/>
-        </w:rPr>
-        <w:t>expressiveness.</w:t>
-      </w:r>
-    </w:p>
-    <w:p>
-      <w:pPr>
-        <w:autoSpaceDE w:val="0"/>
-        <w:autoSpaceDN w:val="0"/>
-        <w:adjustRightInd w:val="0"/>
-        <w:spacing w:after="0" w:line="240" w:lineRule="auto"/>
-        <w:rPr>
-          <w:rFonts w:cstheme="minorHAnsi"/>
-          <w:color w:val="000000"/>
-          <w:highlight w:val="white"/>
-        </w:rPr>
-      </w:pPr>
-    </w:p>
-    <w:p>
-      <w:pPr>
-        <w:autoSpaceDE w:val="0"/>
-        <w:autoSpaceDN w:val="0"/>
-        <w:adjustRightInd w:val="0"/>
-        <w:spacing w:after="0" w:line="240" w:lineRule="auto"/>
-        <w:rPr>
-          <w:rFonts w:cstheme="minorHAnsi"/>
-          <w:color w:val="000000"/>
-          <w:highlight w:val="white"/>
-        </w:rPr>
-      </w:pPr>
-      <w:r>
-        <w:rPr>
-          <w:rFonts w:cstheme="minorHAnsi"/>
-          <w:color w:val="000000"/>
-          <w:highlight w:val="white"/>
-        </w:rPr>
-        <w:t xml:space="preserve">So, depending on the nature of the game behavior you want to implement, the API provides enough surface area to do things at </w:t>
-      </w:r>
-      <w:r>
-        <w:rPr>
-          <w:rFonts w:cstheme="minorHAnsi"/>
-          <w:color w:val="000000"/>
-          <w:highlight w:val="white"/>
-        </w:rPr>
-        <w:t>different</w:t>
-      </w:r>
-      <w:r>
-        <w:rPr>
-          <w:rFonts w:cstheme="minorHAnsi"/>
-          <w:color w:val="000000"/>
-          <w:highlight w:val="white"/>
-        </w:rPr>
-        <w:t xml:space="preserve"> points o</w:t>
-      </w:r>
-      <w:r>
-        <w:rPr>
-          <w:rFonts w:cstheme="minorHAnsi"/>
-          <w:color w:val="000000"/>
-          <w:highlight w:val="white"/>
-        </w:rPr>
-        <w:t>n</w:t>
-      </w:r>
-      <w:r>
-        <w:rPr>
-          <w:rFonts w:cstheme="minorHAnsi"/>
-          <w:color w:val="000000"/>
-          <w:highlight w:val="white"/>
-        </w:rPr>
-        <w:t xml:space="preserve"> a spectrum of flexibility</w:t>
-      </w:r>
-      <w:r>
-        <w:rPr>
-          <w:rFonts w:cstheme="minorHAnsi"/>
-          <w:color w:val="000000"/>
-          <w:highlight w:val="white"/>
-        </w:rPr>
-        <w:t xml:space="preserve"> and abstraction</w:t>
-      </w:r>
-      <w:r>
-        <w:rPr>
-          <w:rFonts w:cstheme="minorHAnsi"/>
-          <w:color w:val="000000"/>
-          <w:highlight w:val="white"/>
-        </w:rPr>
-        <w:t xml:space="preserve">. But there is a down-side to an API with </w:t>
-      </w:r>
-      <w:r>
-        <w:rPr>
-          <w:rFonts w:cstheme="minorHAnsi"/>
-          <w:color w:val="000000"/>
-          <w:highlight w:val="white"/>
-        </w:rPr>
-        <w:t xml:space="preserve">such </w:t>
-      </w:r>
-      <w:r>
-        <w:rPr>
-          <w:rFonts w:cstheme="minorHAnsi"/>
-          <w:color w:val="000000"/>
-          <w:highlight w:val="white"/>
-        </w:rPr>
-        <w:t>a large</w:t>
-      </w:r>
-      <w:r>
-        <w:rPr>
-          <w:rFonts w:cstheme="minorHAnsi"/>
-          <w:color w:val="000000"/>
-          <w:highlight w:val="white"/>
-        </w:rPr>
-        <w:t>r</w:t>
-      </w:r>
-      <w:r>
-        <w:rPr>
-          <w:rFonts w:cstheme="minorHAnsi"/>
-          <w:color w:val="000000"/>
-          <w:highlight w:val="white"/>
-        </w:rPr>
-        <w:t xml:space="preserve"> surface area... With multiple expression forms and levels of abstractions at which to operate, the learning curve </w:t>
-      </w:r>
-      <w:r>
-        <w:rPr>
-          <w:rFonts w:cstheme="minorHAnsi"/>
-          <w:color w:val="000000"/>
-          <w:highlight w:val="white"/>
-        </w:rPr>
-        <w:t>can be</w:t>
-      </w:r>
-      <w:r>
-        <w:rPr>
-          <w:rFonts w:cstheme="minorHAnsi"/>
-          <w:color w:val="000000"/>
-          <w:highlight w:val="white"/>
-        </w:rPr>
-        <w:t xml:space="preserve"> steepened.</w:t>
-      </w:r>
-      <w:r>
-        <w:rPr>
-          <w:rFonts w:cstheme="minorHAnsi"/>
-          <w:color w:val="000000"/>
-          <w:highlight w:val="white"/>
-        </w:rPr>
-        <w:t xml:space="preserve"> Additionally, imperative programmers may be bothered by the performance compromises implied by pure functional programming compared to doing everything in-place</w:t>
-      </w:r>
-      <w:r>
-        <w:rPr>
-          <w:rFonts w:cstheme="minorHAnsi"/>
-          <w:color w:val="000000"/>
-          <w:highlight w:val="white"/>
-        </w:rPr>
-        <w:t xml:space="preserve">, even if performance is </w:t>
-      </w:r>
-      <w:r>
-        <w:rPr>
-          <w:rFonts w:cstheme="minorHAnsi"/>
-          <w:color w:val="000000"/>
-          <w:highlight w:val="white"/>
-        </w:rPr>
-        <w:t xml:space="preserve">more than </w:t>
-      </w:r>
-      <w:r>
-        <w:rPr>
-          <w:rFonts w:cstheme="minorHAnsi"/>
-          <w:color w:val="000000"/>
-          <w:highlight w:val="white"/>
-        </w:rPr>
-        <w:t>satisfactory for most games.</w:t>
-      </w:r>
-    </w:p>
-    <w:p>
-      <w:pPr>
-        <w:autoSpaceDE w:val="0"/>
-        <w:autoSpaceDN w:val="0"/>
-        <w:adjustRightInd w:val="0"/>
-        <w:spacing w:after="0" w:line="240" w:lineRule="auto"/>
-        <w:rPr>
-          <w:rFonts w:cstheme="minorHAnsi"/>
-          <w:color w:val="000000"/>
-          <w:highlight w:val="white"/>
-        </w:rPr>
-      </w:pPr>
-    </w:p>
-    <w:p>
-      <w:pPr>
-        <w:rPr>
-          <w:rFonts w:cstheme="minorHAnsi"/>
-          <w:color w:val="000000"/>
-        </w:rPr>
-      </w:pPr>
       <w:r>
         <w:rPr>
           <w:rFonts w:cstheme="minorHAnsi"/>

</xml_diff>

<commit_message>
Removed 'Tag' prefix from PropertyTag members.
</commit_message>
<xml_diff>
--- a/Nu/Nu.Documentation/Iterative Functional Reactive Programming with the Nu Game Engine.docx
+++ b/Nu/Nu.Documentation/Iterative Functional Reactive Programming with the Nu Game Engine.docx
@@ -1350,7 +1350,61 @@
           <w:color w:val="000000"/>
           <w:highlight w:val="white"/>
         </w:rPr>
-        <w:t>t has a level of pluggability, data-drivenness, and serializability that are extremely difficult to pull off in FO/HOFRP systems.</w:t>
+        <w:t xml:space="preserve">t has a level of </w:t>
+      </w:r>
+      <w:proofErr w:type="spellStart"/>
+      <w:r>
+        <w:rPr>
+          <w:rFonts w:cstheme="minorHAnsi"/>
+          <w:color w:val="000000"/>
+          <w:highlight w:val="white"/>
+        </w:rPr>
+        <w:t>pluggability</w:t>
+      </w:r>
+      <w:proofErr w:type="spellEnd"/>
+      <w:r>
+        <w:rPr>
+          <w:rFonts w:cstheme="minorHAnsi"/>
+          <w:color w:val="000000"/>
+          <w:highlight w:val="white"/>
+        </w:rPr>
+        <w:t>, data-</w:t>
+      </w:r>
+      <w:proofErr w:type="spellStart"/>
+      <w:r>
+        <w:rPr>
+          <w:rFonts w:cstheme="minorHAnsi"/>
+          <w:color w:val="000000"/>
+          <w:highlight w:val="white"/>
+        </w:rPr>
+        <w:t>drivenness</w:t>
+      </w:r>
+      <w:proofErr w:type="spellEnd"/>
+      <w:r>
+        <w:rPr>
+          <w:rFonts w:cstheme="minorHAnsi"/>
+          <w:color w:val="000000"/>
+          <w:highlight w:val="white"/>
+        </w:rPr>
+        <w:t xml:space="preserve">, and </w:t>
+      </w:r>
+      <w:proofErr w:type="spellStart"/>
+      <w:r>
+        <w:rPr>
+          <w:rFonts w:cstheme="minorHAnsi"/>
+          <w:color w:val="000000"/>
+          <w:highlight w:val="white"/>
+        </w:rPr>
+        <w:t>serializability</w:t>
+      </w:r>
+      <w:proofErr w:type="spellEnd"/>
+      <w:r>
+        <w:rPr>
+          <w:rFonts w:cstheme="minorHAnsi"/>
+          <w:color w:val="000000"/>
+          <w:highlight w:val="white"/>
+        </w:rPr>
+        <w:t xml:space="preserve"> that are extremely difficult to pull off in FO/HOFRP systems.</w:t>
       </w:r>
     </w:p>
     <w:p>
@@ -1459,6 +1513,7 @@
           <w:highlight w:val="white"/>
         </w:rPr>
       </w:pPr>
+      <w:proofErr w:type="spellStart"/>
       <w:r>
         <w:rPr>
           <w:rFonts w:cstheme="minorHAnsi"/>
@@ -1473,7 +1528,16 @@
           <w:color w:val="000000"/>
           <w:highlight w:val="white"/>
         </w:rPr>
-        <w:t xml:space="preserve">ebuggability </w:t>
+        <w:t>ebuggability</w:t>
+      </w:r>
+      <w:proofErr w:type="spellEnd"/>
+      <w:r>
+        <w:rPr>
+          <w:rFonts w:cstheme="minorHAnsi"/>
+          <w:color w:val="000000"/>
+          <w:highlight w:val="white"/>
+        </w:rPr>
+        <w:t xml:space="preserve"> </w:t>
       </w:r>
       <w:r>
         <w:rPr>
@@ -1841,6 +1905,7 @@
         </w:rPr>
         <w:t xml:space="preserve"> the previous World value has been chosen with </w:t>
       </w:r>
+      <w:proofErr w:type="spellStart"/>
       <w:r>
         <w:rPr>
           <w:rFonts w:cstheme="minorHAnsi"/>
@@ -1850,6 +1915,7 @@
         </w:rPr>
         <w:t>World.choose</w:t>
       </w:r>
+      <w:proofErr w:type="spellEnd"/>
       <w:r>
         <w:rPr>
           <w:rFonts w:cstheme="minorHAnsi"/>
@@ -1902,6 +1968,7 @@
         </w:rPr>
         <w:t xml:space="preserve">Always calling </w:t>
       </w:r>
+      <w:proofErr w:type="spellStart"/>
       <w:r>
         <w:rPr>
           <w:rFonts w:cstheme="minorHAnsi"/>
@@ -1911,6 +1978,7 @@
         </w:rPr>
         <w:t>World.choose</w:t>
       </w:r>
+      <w:proofErr w:type="spellEnd"/>
       <w:r>
         <w:rPr>
           <w:rFonts w:cstheme="minorHAnsi"/>
@@ -2104,6 +2172,8 @@
           <w:highlight w:val="white"/>
         </w:rPr>
       </w:pPr>
+      <w:proofErr w:type="spellStart"/>
+      <w:proofErr w:type="gramStart"/>
       <w:r>
         <w:rPr>
           <w:rFonts w:ascii="Consolas" w:hAnsi="Consolas" w:cs="Consolas"/>
@@ -2120,6 +2190,8 @@
         </w:rPr>
         <w:t>view</w:t>
       </w:r>
+      <w:proofErr w:type="spellEnd"/>
+      <w:proofErr w:type="gramEnd"/>
       <w:r>
         <w:rPr>
           <w:rFonts w:ascii="Consolas" w:hAnsi="Consolas" w:cs="Consolas"/>
@@ -2172,6 +2244,7 @@
         </w:rPr>
         <w:t xml:space="preserve">. If the latter, this must be corrected either in the engine or the user’s code by adding a </w:t>
       </w:r>
+      <w:proofErr w:type="spellStart"/>
       <w:r>
         <w:rPr>
           <w:rFonts w:cstheme="minorHAnsi"/>
@@ -2181,6 +2254,7 @@
         </w:rPr>
         <w:t>World.choose</w:t>
       </w:r>
+      <w:proofErr w:type="spellEnd"/>
       <w:r>
         <w:rPr>
           <w:rFonts w:cstheme="minorHAnsi"/>
@@ -2840,6 +2914,7 @@
         </w:rPr>
         <w:t xml:space="preserve"> (</w:t>
       </w:r>
+      <w:proofErr w:type="spellStart"/>
       <w:r>
         <w:rPr>
           <w:rFonts w:ascii="Consolas" w:hAnsi="Consolas" w:cs="Consolas"/>
@@ -2856,8 +2931,19 @@
           <w:sz w:val="16"/>
           <w:highlight w:val="white"/>
         </w:rPr>
-        <w:t xml:space="preserve">.Click -&gt;- </w:t>
-      </w:r>
+        <w:t>.Click</w:t>
+      </w:r>
+      <w:proofErr w:type="spellEnd"/>
+      <w:r>
+        <w:rPr>
+          <w:rFonts w:ascii="Consolas" w:hAnsi="Consolas" w:cs="Consolas"/>
+          <w:color w:val="000000"/>
+          <w:sz w:val="16"/>
+          <w:highlight w:val="white"/>
+        </w:rPr>
+        <w:t xml:space="preserve"> -&gt;- </w:t>
+      </w:r>
+      <w:proofErr w:type="spellStart"/>
       <w:r>
         <w:rPr>
           <w:rFonts w:ascii="Consolas" w:hAnsi="Consolas" w:cs="Consolas"/>
@@ -2874,7 +2960,17 @@
           <w:sz w:val="16"/>
           <w:highlight w:val="white"/>
         </w:rPr>
-        <w:t xml:space="preserve">.HudHalt) </w:t>
+        <w:t>.HudHalt</w:t>
+      </w:r>
+      <w:proofErr w:type="spellEnd"/>
+      <w:r>
+        <w:rPr>
+          <w:rFonts w:ascii="Consolas" w:hAnsi="Consolas" w:cs="Consolas"/>
+          <w:color w:val="000000"/>
+          <w:sz w:val="16"/>
+          <w:highlight w:val="white"/>
+        </w:rPr>
+        <w:t xml:space="preserve">) </w:t>
       </w:r>
       <w:r>
         <w:rPr>
@@ -2926,6 +3022,7 @@
         </w:rPr>
         <w:t xml:space="preserve"> (</w:t>
       </w:r>
+      <w:proofErr w:type="spellStart"/>
       <w:r>
         <w:rPr>
           <w:rFonts w:ascii="Consolas" w:hAnsi="Consolas" w:cs="Consolas"/>
@@ -2942,7 +3039,17 @@
           <w:sz w:val="16"/>
           <w:highlight w:val="white"/>
         </w:rPr>
-        <w:t xml:space="preserve">.Update </w:t>
+        <w:t>.Update</w:t>
+      </w:r>
+      <w:proofErr w:type="spellEnd"/>
+      <w:r>
+        <w:rPr>
+          <w:rFonts w:ascii="Consolas" w:hAnsi="Consolas" w:cs="Consolas"/>
+          <w:color w:val="000000"/>
+          <w:sz w:val="16"/>
+          <w:highlight w:val="white"/>
+        </w:rPr>
+        <w:t xml:space="preserve"> </w:t>
       </w:r>
       <w:r>
         <w:rPr>
@@ -2953,6 +3060,7 @@
         </w:rPr>
         <w:t xml:space="preserve">-&gt;- </w:t>
       </w:r>
+      <w:proofErr w:type="spellStart"/>
       <w:r>
         <w:rPr>
           <w:rFonts w:ascii="Consolas" w:hAnsi="Consolas" w:cs="Consolas"/>
@@ -2978,7 +3086,17 @@
           <w:sz w:val="16"/>
           <w:highlight w:val="white"/>
         </w:rPr>
-        <w:t>Player)</w:t>
+        <w:t>Player</w:t>
+      </w:r>
+      <w:proofErr w:type="spellEnd"/>
+      <w:r>
+        <w:rPr>
+          <w:rFonts w:ascii="Consolas" w:hAnsi="Consolas" w:cs="Consolas"/>
+          <w:color w:val="000000"/>
+          <w:sz w:val="16"/>
+          <w:highlight w:val="white"/>
+        </w:rPr>
+        <w:t>)</w:t>
       </w:r>
       <w:r>
         <w:rPr>
@@ -3021,6 +3139,7 @@
         </w:rPr>
         <w:t xml:space="preserve">            until (</w:t>
       </w:r>
+      <w:proofErr w:type="spellStart"/>
       <w:r>
         <w:rPr>
           <w:rFonts w:ascii="Consolas" w:hAnsi="Consolas" w:cs="Consolas"/>
@@ -3037,8 +3156,19 @@
           <w:sz w:val="16"/>
           <w:highlight w:val="white"/>
         </w:rPr>
-        <w:t xml:space="preserve">.Deselect -&gt;- </w:t>
-      </w:r>
+        <w:t>.Deselect</w:t>
+      </w:r>
+      <w:proofErr w:type="spellEnd"/>
+      <w:r>
+        <w:rPr>
+          <w:rFonts w:ascii="Consolas" w:hAnsi="Consolas" w:cs="Consolas"/>
+          <w:color w:val="000000"/>
+          <w:sz w:val="16"/>
+          <w:highlight w:val="white"/>
+        </w:rPr>
+        <w:t xml:space="preserve"> -&gt;- </w:t>
+      </w:r>
+      <w:proofErr w:type="spellStart"/>
       <w:r>
         <w:rPr>
           <w:rFonts w:ascii="Consolas" w:hAnsi="Consolas" w:cs="Consolas"/>
@@ -3055,7 +3185,17 @@
           <w:sz w:val="16"/>
           <w:highlight w:val="white"/>
         </w:rPr>
-        <w:t>.Gameplay)</w:t>
+        <w:t>.Gameplay</w:t>
+      </w:r>
+      <w:proofErr w:type="spellEnd"/>
+      <w:r>
+        <w:rPr>
+          <w:rFonts w:ascii="Consolas" w:hAnsi="Consolas" w:cs="Consolas"/>
+          <w:color w:val="000000"/>
+          <w:sz w:val="16"/>
+          <w:highlight w:val="white"/>
+        </w:rPr>
+        <w:t>)</w:t>
       </w:r>
     </w:p>
     <w:p>
@@ -3236,8 +3376,41 @@
           <w:sz w:val="16"/>
           <w:highlight w:val="white"/>
         </w:rPr>
-        <w:t xml:space="preserve"> update ^ character.SetActivityState ^ Action newActionDescriptor</w:t>
-      </w:r>
+        <w:t xml:space="preserve"> update ^ </w:t>
+      </w:r>
+      <w:proofErr w:type="spellStart"/>
+      <w:proofErr w:type="gramStart"/>
+      <w:r>
+        <w:rPr>
+          <w:rFonts w:ascii="Consolas" w:hAnsi="Consolas" w:cs="Consolas"/>
+          <w:color w:val="000000"/>
+          <w:sz w:val="16"/>
+          <w:highlight w:val="white"/>
+        </w:rPr>
+        <w:t>character.SetActivityState</w:t>
+      </w:r>
+      <w:proofErr w:type="spellEnd"/>
+      <w:proofErr w:type="gramEnd"/>
+      <w:r>
+        <w:rPr>
+          <w:rFonts w:ascii="Consolas" w:hAnsi="Consolas" w:cs="Consolas"/>
+          <w:color w:val="000000"/>
+          <w:sz w:val="16"/>
+          <w:highlight w:val="white"/>
+        </w:rPr>
+        <w:t xml:space="preserve"> ^ Action </w:t>
+      </w:r>
+      <w:proofErr w:type="spellStart"/>
+      <w:r>
+        <w:rPr>
+          <w:rFonts w:ascii="Consolas" w:hAnsi="Consolas" w:cs="Consolas"/>
+          <w:color w:val="000000"/>
+          <w:sz w:val="16"/>
+          <w:highlight w:val="white"/>
+        </w:rPr>
+        <w:t>newActionDescriptor</w:t>
+      </w:r>
+      <w:proofErr w:type="spellEnd"/>
     </w:p>
     <w:p>
       <w:pPr>
@@ -3279,6 +3452,7 @@
         </w:rPr>
         <w:t xml:space="preserve"> during (</w:t>
       </w:r>
+      <w:proofErr w:type="spellStart"/>
       <w:r>
         <w:rPr>
           <w:rFonts w:ascii="Consolas" w:hAnsi="Consolas" w:cs="Consolas"/>
@@ -3295,7 +3469,39 @@
           <w:sz w:val="16"/>
           <w:highlight w:val="white"/>
         </w:rPr>
-        <w:t xml:space="preserve">.isActing &lt;&lt; character.GetActivityState) ^ </w:t>
+        <w:t>.isActing</w:t>
+      </w:r>
+      <w:proofErr w:type="spellEnd"/>
+      <w:r>
+        <w:rPr>
+          <w:rFonts w:ascii="Consolas" w:hAnsi="Consolas" w:cs="Consolas"/>
+          <w:color w:val="000000"/>
+          <w:sz w:val="16"/>
+          <w:highlight w:val="white"/>
+        </w:rPr>
+        <w:t xml:space="preserve"> &lt;&lt; </w:t>
+      </w:r>
+      <w:proofErr w:type="spellStart"/>
+      <w:proofErr w:type="gramStart"/>
+      <w:r>
+        <w:rPr>
+          <w:rFonts w:ascii="Consolas" w:hAnsi="Consolas" w:cs="Consolas"/>
+          <w:color w:val="000000"/>
+          <w:sz w:val="16"/>
+          <w:highlight w:val="white"/>
+        </w:rPr>
+        <w:t>character.GetActivityState</w:t>
+      </w:r>
+      <w:proofErr w:type="spellEnd"/>
+      <w:proofErr w:type="gramEnd"/>
+      <w:r>
+        <w:rPr>
+          <w:rFonts w:ascii="Consolas" w:hAnsi="Consolas" w:cs="Consolas"/>
+          <w:color w:val="000000"/>
+          <w:sz w:val="16"/>
+          <w:highlight w:val="white"/>
+        </w:rPr>
+        <w:t xml:space="preserve">) ^ </w:t>
       </w:r>
       <w:r>
         <w:rPr>
@@ -3422,7 +3628,27 @@
           <w:sz w:val="16"/>
           <w:highlight w:val="white"/>
         </w:rPr>
-        <w:t xml:space="preserve"> actionDescriptor =</w:t>
+        <w:t xml:space="preserve"> </w:t>
+      </w:r>
+      <w:proofErr w:type="spellStart"/>
+      <w:r>
+        <w:rPr>
+          <w:rFonts w:ascii="Consolas" w:hAnsi="Consolas" w:cs="Consolas"/>
+          <w:color w:val="000000"/>
+          <w:sz w:val="16"/>
+          <w:highlight w:val="white"/>
+        </w:rPr>
+        <w:t>actionDescriptor</w:t>
+      </w:r>
+      <w:proofErr w:type="spellEnd"/>
+      <w:r>
+        <w:rPr>
+          <w:rFonts w:ascii="Consolas" w:hAnsi="Consolas" w:cs="Consolas"/>
+          <w:color w:val="000000"/>
+          <w:sz w:val="16"/>
+          <w:highlight w:val="white"/>
+        </w:rPr>
+        <w:t xml:space="preserve"> =</w:t>
       </w:r>
     </w:p>
     <w:p>
@@ -3463,7 +3689,29 @@
           <w:sz w:val="16"/>
           <w:highlight w:val="white"/>
         </w:rPr>
-        <w:t xml:space="preserve"> character.GetActivityState world </w:t>
+        <w:t xml:space="preserve"> </w:t>
+      </w:r>
+      <w:proofErr w:type="spellStart"/>
+      <w:proofErr w:type="gramStart"/>
+      <w:r>
+        <w:rPr>
+          <w:rFonts w:ascii="Consolas" w:hAnsi="Consolas" w:cs="Consolas"/>
+          <w:color w:val="000000"/>
+          <w:sz w:val="16"/>
+          <w:highlight w:val="white"/>
+        </w:rPr>
+        <w:t>character.GetActivityState</w:t>
+      </w:r>
+      <w:proofErr w:type="spellEnd"/>
+      <w:proofErr w:type="gramEnd"/>
+      <w:r>
+        <w:rPr>
+          <w:rFonts w:ascii="Consolas" w:hAnsi="Consolas" w:cs="Consolas"/>
+          <w:color w:val="000000"/>
+          <w:sz w:val="16"/>
+          <w:highlight w:val="white"/>
+        </w:rPr>
+        <w:t xml:space="preserve"> world </w:t>
       </w:r>
       <w:r>
         <w:rPr>
@@ -3495,7 +3743,27 @@
           <w:sz w:val="16"/>
           <w:highlight w:val="white"/>
         </w:rPr>
-        <w:t xml:space="preserve">                        | Action actionDescriptor </w:t>
+        <w:t xml:space="preserve">                        | Action </w:t>
+      </w:r>
+      <w:proofErr w:type="spellStart"/>
+      <w:r>
+        <w:rPr>
+          <w:rFonts w:ascii="Consolas" w:hAnsi="Consolas" w:cs="Consolas"/>
+          <w:color w:val="000000"/>
+          <w:sz w:val="16"/>
+          <w:highlight w:val="white"/>
+        </w:rPr>
+        <w:t>actionDescriptor</w:t>
+      </w:r>
+      <w:proofErr w:type="spellEnd"/>
+      <w:r>
+        <w:rPr>
+          <w:rFonts w:ascii="Consolas" w:hAnsi="Consolas" w:cs="Consolas"/>
+          <w:color w:val="000000"/>
+          <w:sz w:val="16"/>
+          <w:highlight w:val="white"/>
+        </w:rPr>
+        <w:t xml:space="preserve"> </w:t>
       </w:r>
       <w:r>
         <w:rPr>
@@ -3513,8 +3781,19 @@
           <w:sz w:val="16"/>
           <w:highlight w:val="white"/>
         </w:rPr>
-        <w:t xml:space="preserve"> actionDescriptor</w:t>
-      </w:r>
+        <w:t xml:space="preserve"> </w:t>
+      </w:r>
+      <w:proofErr w:type="spellStart"/>
+      <w:r>
+        <w:rPr>
+          <w:rFonts w:ascii="Consolas" w:hAnsi="Consolas" w:cs="Consolas"/>
+          <w:color w:val="000000"/>
+          <w:sz w:val="16"/>
+          <w:highlight w:val="white"/>
+        </w:rPr>
+        <w:t>actionDescriptor</w:t>
+      </w:r>
+      <w:proofErr w:type="spellEnd"/>
     </w:p>
     <w:p>
       <w:pPr>
@@ -3554,7 +3833,27 @@
           <w:sz w:val="16"/>
           <w:highlight w:val="white"/>
         </w:rPr>
-        <w:t xml:space="preserve"> failwithumf ()</w:t>
+        <w:t xml:space="preserve"> </w:t>
+      </w:r>
+      <w:proofErr w:type="spellStart"/>
+      <w:r>
+        <w:rPr>
+          <w:rFonts w:ascii="Consolas" w:hAnsi="Consolas" w:cs="Consolas"/>
+          <w:color w:val="000000"/>
+          <w:sz w:val="16"/>
+          <w:highlight w:val="white"/>
+        </w:rPr>
+        <w:t>failwithumf</w:t>
+      </w:r>
+      <w:proofErr w:type="spellEnd"/>
+      <w:r>
+        <w:rPr>
+          <w:rFonts w:ascii="Consolas" w:hAnsi="Consolas" w:cs="Consolas"/>
+          <w:color w:val="000000"/>
+          <w:sz w:val="16"/>
+          <w:highlight w:val="white"/>
+        </w:rPr>
+        <w:t xml:space="preserve"> ()</w:t>
       </w:r>
     </w:p>
     <w:p>
@@ -3595,30 +3894,110 @@
           <w:sz w:val="16"/>
           <w:highlight w:val="white"/>
         </w:rPr>
-        <w:t xml:space="preserve"> world = updateCharacterByAction actionDescriptor character world</w:t>
-      </w:r>
-    </w:p>
-    <w:p>
-      <w:pPr>
-        <w:autoSpaceDE w:val="0"/>
-        <w:autoSpaceDN w:val="0"/>
-        <w:adjustRightInd w:val="0"/>
-        <w:spacing w:after="0" w:line="240" w:lineRule="auto"/>
-        <w:rPr>
-          <w:rFonts w:ascii="Consolas" w:hAnsi="Consolas" w:cs="Consolas"/>
-          <w:color w:val="000000"/>
-          <w:sz w:val="16"/>
-          <w:highlight w:val="white"/>
-        </w:rPr>
-      </w:pPr>
-      <w:r>
-        <w:rPr>
-          <w:rFonts w:ascii="Consolas" w:hAnsi="Consolas" w:cs="Consolas"/>
-          <w:color w:val="000000"/>
-          <w:sz w:val="16"/>
-          <w:highlight w:val="white"/>
-        </w:rPr>
-        <w:t xml:space="preserve">                    runCharacterReaction actionDescriptor character world</w:t>
+        <w:t xml:space="preserve"> world = </w:t>
+      </w:r>
+      <w:proofErr w:type="spellStart"/>
+      <w:r>
+        <w:rPr>
+          <w:rFonts w:ascii="Consolas" w:hAnsi="Consolas" w:cs="Consolas"/>
+          <w:color w:val="000000"/>
+          <w:sz w:val="16"/>
+          <w:highlight w:val="white"/>
+        </w:rPr>
+        <w:t>updateCharacterByAction</w:t>
+      </w:r>
+      <w:proofErr w:type="spellEnd"/>
+      <w:r>
+        <w:rPr>
+          <w:rFonts w:ascii="Consolas" w:hAnsi="Consolas" w:cs="Consolas"/>
+          <w:color w:val="000000"/>
+          <w:sz w:val="16"/>
+          <w:highlight w:val="white"/>
+        </w:rPr>
+        <w:t xml:space="preserve"> </w:t>
+      </w:r>
+      <w:proofErr w:type="spellStart"/>
+      <w:r>
+        <w:rPr>
+          <w:rFonts w:ascii="Consolas" w:hAnsi="Consolas" w:cs="Consolas"/>
+          <w:color w:val="000000"/>
+          <w:sz w:val="16"/>
+          <w:highlight w:val="white"/>
+        </w:rPr>
+        <w:t>actionDescriptor</w:t>
+      </w:r>
+      <w:proofErr w:type="spellEnd"/>
+      <w:r>
+        <w:rPr>
+          <w:rFonts w:ascii="Consolas" w:hAnsi="Consolas" w:cs="Consolas"/>
+          <w:color w:val="000000"/>
+          <w:sz w:val="16"/>
+          <w:highlight w:val="white"/>
+        </w:rPr>
+        <w:t xml:space="preserve"> character world</w:t>
+      </w:r>
+    </w:p>
+    <w:p>
+      <w:pPr>
+        <w:autoSpaceDE w:val="0"/>
+        <w:autoSpaceDN w:val="0"/>
+        <w:adjustRightInd w:val="0"/>
+        <w:spacing w:after="0" w:line="240" w:lineRule="auto"/>
+        <w:rPr>
+          <w:rFonts w:ascii="Consolas" w:hAnsi="Consolas" w:cs="Consolas"/>
+          <w:color w:val="000000"/>
+          <w:sz w:val="16"/>
+          <w:highlight w:val="white"/>
+        </w:rPr>
+      </w:pPr>
+      <w:r>
+        <w:rPr>
+          <w:rFonts w:ascii="Consolas" w:hAnsi="Consolas" w:cs="Consolas"/>
+          <w:color w:val="000000"/>
+          <w:sz w:val="16"/>
+          <w:highlight w:val="white"/>
+        </w:rPr>
+        <w:t xml:space="preserve">                    </w:t>
+      </w:r>
+      <w:proofErr w:type="spellStart"/>
+      <w:r>
+        <w:rPr>
+          <w:rFonts w:ascii="Consolas" w:hAnsi="Consolas" w:cs="Consolas"/>
+          <w:color w:val="000000"/>
+          <w:sz w:val="16"/>
+          <w:highlight w:val="white"/>
+        </w:rPr>
+        <w:t>runCharacterReaction</w:t>
+      </w:r>
+      <w:proofErr w:type="spellEnd"/>
+      <w:r>
+        <w:rPr>
+          <w:rFonts w:ascii="Consolas" w:hAnsi="Consolas" w:cs="Consolas"/>
+          <w:color w:val="000000"/>
+          <w:sz w:val="16"/>
+          <w:highlight w:val="white"/>
+        </w:rPr>
+        <w:t xml:space="preserve"> </w:t>
+      </w:r>
+      <w:proofErr w:type="spellStart"/>
+      <w:r>
+        <w:rPr>
+          <w:rFonts w:ascii="Consolas" w:hAnsi="Consolas" w:cs="Consolas"/>
+          <w:color w:val="000000"/>
+          <w:sz w:val="16"/>
+          <w:highlight w:val="white"/>
+        </w:rPr>
+        <w:t>actionDescriptor</w:t>
+      </w:r>
+      <w:proofErr w:type="spellEnd"/>
+      <w:r>
+        <w:rPr>
+          <w:rFonts w:ascii="Consolas" w:hAnsi="Consolas" w:cs="Consolas"/>
+          <w:color w:val="000000"/>
+          <w:sz w:val="16"/>
+          <w:highlight w:val="white"/>
+        </w:rPr>
+        <w:t xml:space="preserve"> character world</w:t>
       </w:r>
     </w:p>
     <w:p>
@@ -3659,7 +4038,27 @@
           <w:sz w:val="16"/>
           <w:highlight w:val="white"/>
         </w:rPr>
-        <w:t xml:space="preserve"> pass }}</w:t>
+        <w:t xml:space="preserve"> </w:t>
+      </w:r>
+      <w:proofErr w:type="gramStart"/>
+      <w:r>
+        <w:rPr>
+          <w:rFonts w:ascii="Consolas" w:hAnsi="Consolas" w:cs="Consolas"/>
+          <w:color w:val="000000"/>
+          <w:sz w:val="16"/>
+          <w:highlight w:val="white"/>
+        </w:rPr>
+        <w:t>pass }</w:t>
+      </w:r>
+      <w:proofErr w:type="gramEnd"/>
+      <w:r>
+        <w:rPr>
+          <w:rFonts w:ascii="Consolas" w:hAnsi="Consolas" w:cs="Consolas"/>
+          <w:color w:val="000000"/>
+          <w:sz w:val="16"/>
+          <w:highlight w:val="white"/>
+        </w:rPr>
+        <w:t>}</w:t>
       </w:r>
     </w:p>
     <w:p>
@@ -3824,6 +4223,7 @@
         </w:rPr>
         <w:t xml:space="preserve"> (</w:t>
       </w:r>
+      <w:proofErr w:type="spellStart"/>
       <w:r>
         <w:rPr>
           <w:rFonts w:ascii="Consolas" w:hAnsi="Consolas" w:cs="Consolas"/>
@@ -3842,6 +4242,7 @@
         </w:rPr>
         <w:t>.Update</w:t>
       </w:r>
+      <w:proofErr w:type="spellEnd"/>
       <w:r>
         <w:rPr>
           <w:rFonts w:ascii="Consolas" w:hAnsi="Consolas" w:cs="Consolas"/>
@@ -3910,6 +4311,7 @@
         </w:rPr>
         <w:t>until (</w:t>
       </w:r>
+      <w:proofErr w:type="spellStart"/>
       <w:r>
         <w:rPr>
           <w:rFonts w:ascii="Consolas" w:hAnsi="Consolas" w:cs="Consolas"/>
@@ -3926,8 +4328,19 @@
           <w:sz w:val="16"/>
           <w:highlight w:val="white"/>
         </w:rPr>
-        <w:t xml:space="preserve">.Deselect -&gt;- </w:t>
-      </w:r>
+        <w:t>.Deselect</w:t>
+      </w:r>
+      <w:proofErr w:type="spellEnd"/>
+      <w:r>
+        <w:rPr>
+          <w:rFonts w:ascii="Consolas" w:hAnsi="Consolas" w:cs="Consolas"/>
+          <w:color w:val="000000"/>
+          <w:sz w:val="16"/>
+          <w:highlight w:val="white"/>
+        </w:rPr>
+        <w:t xml:space="preserve"> -&gt;- </w:t>
+      </w:r>
+      <w:proofErr w:type="spellStart"/>
       <w:r>
         <w:rPr>
           <w:rFonts w:ascii="Consolas" w:hAnsi="Consolas" w:cs="Consolas"/>
@@ -3944,30 +4357,60 @@
           <w:sz w:val="16"/>
           <w:highlight w:val="white"/>
         </w:rPr>
-        <w:t>.Gameplay)</w:t>
-      </w:r>
-    </w:p>
-    <w:p>
-      <w:pPr>
-        <w:autoSpaceDE w:val="0"/>
-        <w:autoSpaceDN w:val="0"/>
-        <w:adjustRightInd w:val="0"/>
-        <w:spacing w:after="0" w:line="240" w:lineRule="auto"/>
-        <w:rPr>
-          <w:rFonts w:cstheme="minorHAnsi"/>
-          <w:color w:val="000000"/>
-          <w:sz w:val="16"/>
-          <w:highlight w:val="white"/>
-        </w:rPr>
-      </w:pPr>
-      <w:r>
-        <w:rPr>
-          <w:rFonts w:ascii="Consolas" w:hAnsi="Consolas" w:cs="Consolas"/>
-          <w:color w:val="000000"/>
-          <w:sz w:val="16"/>
-          <w:highlight w:val="white"/>
-        </w:rPr>
-        <w:t xml:space="preserve">    runAssumingCascade chain </w:t>
+        <w:t>.Gameplay</w:t>
+      </w:r>
+      <w:proofErr w:type="spellEnd"/>
+      <w:r>
+        <w:rPr>
+          <w:rFonts w:ascii="Consolas" w:hAnsi="Consolas" w:cs="Consolas"/>
+          <w:color w:val="000000"/>
+          <w:sz w:val="16"/>
+          <w:highlight w:val="white"/>
+        </w:rPr>
+        <w:t>)</w:t>
+      </w:r>
+    </w:p>
+    <w:p>
+      <w:pPr>
+        <w:autoSpaceDE w:val="0"/>
+        <w:autoSpaceDN w:val="0"/>
+        <w:adjustRightInd w:val="0"/>
+        <w:spacing w:after="0" w:line="240" w:lineRule="auto"/>
+        <w:rPr>
+          <w:rFonts w:cstheme="minorHAnsi"/>
+          <w:color w:val="000000"/>
+          <w:sz w:val="16"/>
+          <w:highlight w:val="white"/>
+        </w:rPr>
+      </w:pPr>
+      <w:r>
+        <w:rPr>
+          <w:rFonts w:ascii="Consolas" w:hAnsi="Consolas" w:cs="Consolas"/>
+          <w:color w:val="000000"/>
+          <w:sz w:val="16"/>
+          <w:highlight w:val="white"/>
+        </w:rPr>
+        <w:t xml:space="preserve">    </w:t>
+      </w:r>
+      <w:proofErr w:type="spellStart"/>
+      <w:r>
+        <w:rPr>
+          <w:rFonts w:ascii="Consolas" w:hAnsi="Consolas" w:cs="Consolas"/>
+          <w:color w:val="000000"/>
+          <w:sz w:val="16"/>
+          <w:highlight w:val="white"/>
+        </w:rPr>
+        <w:t>runAssumingCascade</w:t>
+      </w:r>
+      <w:proofErr w:type="spellEnd"/>
+      <w:r>
+        <w:rPr>
+          <w:rFonts w:ascii="Consolas" w:hAnsi="Consolas" w:cs="Consolas"/>
+          <w:color w:val="000000"/>
+          <w:sz w:val="16"/>
+          <w:highlight w:val="white"/>
+        </w:rPr>
+        <w:t xml:space="preserve"> chain </w:t>
       </w:r>
       <w:r>
         <w:rPr>
@@ -3985,8 +4428,19 @@
           <w:sz w:val="16"/>
           <w:highlight w:val="white"/>
         </w:rPr>
-        <w:t xml:space="preserve"> world |&gt; snd</w:t>
-      </w:r>
+        <w:t xml:space="preserve"> world |&gt; </w:t>
+      </w:r>
+      <w:proofErr w:type="spellStart"/>
+      <w:r>
+        <w:rPr>
+          <w:rFonts w:ascii="Consolas" w:hAnsi="Consolas" w:cs="Consolas"/>
+          <w:color w:val="000000"/>
+          <w:sz w:val="16"/>
+          <w:highlight w:val="white"/>
+        </w:rPr>
+        <w:t>snd</w:t>
+      </w:r>
+      <w:proofErr w:type="spellEnd"/>
     </w:p>
     <w:p>
       <w:pPr>
@@ -4089,49 +4543,127 @@
           <w:sz w:val="16"/>
           <w:szCs w:val="19"/>
         </w:rPr>
-        <w:t xml:space="preserve"> world = !-- Bob.TagVisible --- map not --&gt; Jim.TagVisible ^ world</w:t>
-      </w:r>
-    </w:p>
-    <w:p>
-      <w:pPr>
-        <w:autoSpaceDE w:val="0"/>
-        <w:autoSpaceDN w:val="0"/>
-        <w:adjustRightInd w:val="0"/>
-        <w:spacing w:after="0" w:line="240" w:lineRule="auto"/>
-        <w:rPr>
-          <w:rFonts w:cstheme="minorHAnsi"/>
-          <w:color w:val="000000"/>
-          <w:highlight w:val="white"/>
-        </w:rPr>
-      </w:pPr>
-    </w:p>
-    <w:p>
-      <w:pPr>
-        <w:autoSpaceDE w:val="0"/>
-        <w:autoSpaceDN w:val="0"/>
-        <w:adjustRightInd w:val="0"/>
-        <w:spacing w:after="0" w:line="240" w:lineRule="auto"/>
-        <w:rPr>
-          <w:rFonts w:cstheme="minorHAnsi"/>
-          <w:color w:val="000000"/>
-          <w:highlight w:val="white"/>
-        </w:rPr>
-      </w:pPr>
-      <w:r>
-        <w:rPr>
-          <w:rFonts w:cstheme="minorHAnsi"/>
-          <w:color w:val="000000"/>
-          <w:highlight w:val="white"/>
-        </w:rPr>
-        <w:t xml:space="preserve">Here, </w:t>
-      </w:r>
-      <w:r>
-        <w:rPr>
-          <w:rFonts w:cstheme="minorHAnsi"/>
-          <w:color w:val="000000"/>
-          <w:highlight w:val="white"/>
-        </w:rPr>
-        <w:t>!-- is an operator that turns a property tag into a stream, and -</w:t>
+        <w:t xml:space="preserve"> world </w:t>
+      </w:r>
+      <w:proofErr w:type="gramStart"/>
+      <w:r>
+        <w:rPr>
+          <w:rFonts w:ascii="Consolas" w:hAnsi="Consolas" w:cs="Consolas"/>
+          <w:color w:val="000000"/>
+          <w:sz w:val="16"/>
+          <w:szCs w:val="19"/>
+        </w:rPr>
+        <w:t>= !</w:t>
+      </w:r>
+      <w:proofErr w:type="gramEnd"/>
+      <w:r>
+        <w:rPr>
+          <w:rFonts w:ascii="Consolas" w:hAnsi="Consolas" w:cs="Consolas"/>
+          <w:color w:val="000000"/>
+          <w:sz w:val="16"/>
+          <w:szCs w:val="19"/>
+        </w:rPr>
+        <w:t xml:space="preserve">-- </w:t>
+      </w:r>
+      <w:proofErr w:type="spellStart"/>
+      <w:r>
+        <w:rPr>
+          <w:rFonts w:ascii="Consolas" w:hAnsi="Consolas" w:cs="Consolas"/>
+          <w:color w:val="000000"/>
+          <w:sz w:val="16"/>
+          <w:szCs w:val="19"/>
+        </w:rPr>
+        <w:t>Bob.Visible</w:t>
+      </w:r>
+      <w:proofErr w:type="spellEnd"/>
+      <w:r>
+        <w:rPr>
+          <w:rFonts w:ascii="Consolas" w:hAnsi="Consolas" w:cs="Consolas"/>
+          <w:color w:val="000000"/>
+          <w:sz w:val="16"/>
+          <w:szCs w:val="19"/>
+        </w:rPr>
+        <w:t xml:space="preserve"> --- map not --&gt; </w:t>
+      </w:r>
+      <w:proofErr w:type="spellStart"/>
+      <w:r>
+        <w:rPr>
+          <w:rFonts w:ascii="Consolas" w:hAnsi="Consolas" w:cs="Consolas"/>
+          <w:color w:val="000000"/>
+          <w:sz w:val="16"/>
+          <w:szCs w:val="19"/>
+        </w:rPr>
+        <w:t>Jim.Visible</w:t>
+      </w:r>
+      <w:proofErr w:type="spellEnd"/>
+      <w:r>
+        <w:rPr>
+          <w:rFonts w:ascii="Consolas" w:hAnsi="Consolas" w:cs="Consolas"/>
+          <w:color w:val="000000"/>
+          <w:sz w:val="16"/>
+          <w:szCs w:val="19"/>
+        </w:rPr>
+        <w:t xml:space="preserve"> ^ world</w:t>
+      </w:r>
+    </w:p>
+    <w:p>
+      <w:pPr>
+        <w:autoSpaceDE w:val="0"/>
+        <w:autoSpaceDN w:val="0"/>
+        <w:adjustRightInd w:val="0"/>
+        <w:spacing w:after="0" w:line="240" w:lineRule="auto"/>
+        <w:rPr>
+          <w:rFonts w:cstheme="minorHAnsi"/>
+          <w:color w:val="000000"/>
+          <w:highlight w:val="white"/>
+        </w:rPr>
+      </w:pPr>
+    </w:p>
+    <w:p>
+      <w:pPr>
+        <w:autoSpaceDE w:val="0"/>
+        <w:autoSpaceDN w:val="0"/>
+        <w:adjustRightInd w:val="0"/>
+        <w:spacing w:after="0" w:line="240" w:lineRule="auto"/>
+        <w:rPr>
+          <w:rFonts w:cstheme="minorHAnsi"/>
+          <w:color w:val="000000"/>
+          <w:highlight w:val="white"/>
+        </w:rPr>
+      </w:pPr>
+      <w:r>
+        <w:rPr>
+          <w:rFonts w:cstheme="minorHAnsi"/>
+          <w:color w:val="000000"/>
+          <w:highlight w:val="white"/>
+        </w:rPr>
+        <w:t>Here</w:t>
+      </w:r>
+      <w:proofErr w:type="gramStart"/>
+      <w:r>
+        <w:rPr>
+          <w:rFonts w:cstheme="minorHAnsi"/>
+          <w:color w:val="000000"/>
+          <w:highlight w:val="white"/>
+        </w:rPr>
+        <w:t xml:space="preserve">, </w:t>
+      </w:r>
+      <w:r>
+        <w:rPr>
+          <w:rFonts w:cstheme="minorHAnsi"/>
+          <w:color w:val="000000"/>
+          <w:highlight w:val="white"/>
+        </w:rPr>
+        <w:t>!</w:t>
+      </w:r>
+      <w:proofErr w:type="gramEnd"/>
+      <w:r>
+        <w:rPr>
+          <w:rFonts w:cstheme="minorHAnsi"/>
+          <w:color w:val="000000"/>
+          <w:highlight w:val="white"/>
+        </w:rPr>
+        <w:t>-- is an operator that turns a property tag into a stream, and -</w:t>
       </w:r>
       <w:r>
         <w:rPr>
@@ -4157,6 +4689,7 @@
         </w:rPr>
         <w:t xml:space="preserve">stream operations (here, </w:t>
       </w:r>
+      <w:proofErr w:type="spellStart"/>
       <w:r>
         <w:rPr>
           <w:rFonts w:cstheme="minorHAnsi"/>
@@ -4172,7 +4705,16 @@
           <w:color w:val="000000"/>
           <w:highlight w:val="white"/>
         </w:rPr>
-        <w:t>’ing the value of Bob’s Visible property)</w:t>
+        <w:t>’ing</w:t>
+      </w:r>
+      <w:proofErr w:type="spellEnd"/>
+      <w:r>
+        <w:rPr>
+          <w:rFonts w:cstheme="minorHAnsi"/>
+          <w:color w:val="000000"/>
+          <w:highlight w:val="white"/>
+        </w:rPr>
+        <w:t xml:space="preserve"> the value of Bob’s Visible property)</w:t>
       </w:r>
       <w:r>
         <w:rPr>
@@ -4268,7 +4810,67 @@
           <w:sz w:val="16"/>
           <w:szCs w:val="19"/>
         </w:rPr>
-        <w:t xml:space="preserve"> world = !-- Bob.TagVisible --&gt; Jim.TagVisible ^ world</w:t>
+        <w:t xml:space="preserve"> world </w:t>
+      </w:r>
+      <w:proofErr w:type="gramStart"/>
+      <w:r>
+        <w:rPr>
+          <w:rFonts w:ascii="Consolas" w:hAnsi="Consolas" w:cs="Consolas"/>
+          <w:color w:val="000000"/>
+          <w:sz w:val="16"/>
+          <w:szCs w:val="19"/>
+        </w:rPr>
+        <w:t>= !</w:t>
+      </w:r>
+      <w:proofErr w:type="gramEnd"/>
+      <w:r>
+        <w:rPr>
+          <w:rFonts w:ascii="Consolas" w:hAnsi="Consolas" w:cs="Consolas"/>
+          <w:color w:val="000000"/>
+          <w:sz w:val="16"/>
+          <w:szCs w:val="19"/>
+        </w:rPr>
+        <w:t xml:space="preserve">-- </w:t>
+      </w:r>
+      <w:proofErr w:type="spellStart"/>
+      <w:r>
+        <w:rPr>
+          <w:rFonts w:ascii="Consolas" w:hAnsi="Consolas" w:cs="Consolas"/>
+          <w:color w:val="000000"/>
+          <w:sz w:val="16"/>
+          <w:szCs w:val="19"/>
+        </w:rPr>
+        <w:t>Bob.Visible</w:t>
+      </w:r>
+      <w:proofErr w:type="spellEnd"/>
+      <w:r>
+        <w:rPr>
+          <w:rFonts w:ascii="Consolas" w:hAnsi="Consolas" w:cs="Consolas"/>
+          <w:color w:val="000000"/>
+          <w:sz w:val="16"/>
+          <w:szCs w:val="19"/>
+        </w:rPr>
+        <w:t xml:space="preserve"> --&gt; </w:t>
+      </w:r>
+      <w:proofErr w:type="spellStart"/>
+      <w:r>
+        <w:rPr>
+          <w:rFonts w:ascii="Consolas" w:hAnsi="Consolas" w:cs="Consolas"/>
+          <w:color w:val="000000"/>
+          <w:sz w:val="16"/>
+          <w:szCs w:val="19"/>
+        </w:rPr>
+        <w:t>Jim.Visible</w:t>
+      </w:r>
+      <w:proofErr w:type="spellEnd"/>
+      <w:r>
+        <w:rPr>
+          <w:rFonts w:ascii="Consolas" w:hAnsi="Consolas" w:cs="Consolas"/>
+          <w:color w:val="000000"/>
+          <w:sz w:val="16"/>
+          <w:szCs w:val="19"/>
+        </w:rPr>
+        <w:t xml:space="preserve"> ^ world</w:t>
       </w:r>
     </w:p>
     <w:p>
@@ -4309,8 +4911,9 @@
           <w:sz w:val="16"/>
           <w:szCs w:val="19"/>
         </w:rPr>
-        <w:t xml:space="preserve"> world = !-- Jim.TagVisible -</w:t>
-      </w:r>
+        <w:t xml:space="preserve"> world </w:t>
+      </w:r>
+      <w:proofErr w:type="gramStart"/>
       <w:r>
         <w:rPr>
           <w:rFonts w:ascii="Consolas" w:hAnsi="Consolas" w:cs="Consolas"/>
@@ -4318,47 +4921,106 @@
           <w:sz w:val="16"/>
           <w:szCs w:val="19"/>
         </w:rPr>
+        <w:t>= !</w:t>
+      </w:r>
+      <w:proofErr w:type="gramEnd"/>
+      <w:r>
+        <w:rPr>
+          <w:rFonts w:ascii="Consolas" w:hAnsi="Consolas" w:cs="Consolas"/>
+          <w:color w:val="000000"/>
+          <w:sz w:val="16"/>
+          <w:szCs w:val="19"/>
+        </w:rPr>
+        <w:t xml:space="preserve">-- </w:t>
+      </w:r>
+      <w:proofErr w:type="spellStart"/>
+      <w:r>
+        <w:rPr>
+          <w:rFonts w:ascii="Consolas" w:hAnsi="Consolas" w:cs="Consolas"/>
+          <w:color w:val="000000"/>
+          <w:sz w:val="16"/>
+          <w:szCs w:val="19"/>
+        </w:rPr>
+        <w:t>Jim.Visible</w:t>
+      </w:r>
+      <w:proofErr w:type="spellEnd"/>
+      <w:r>
+        <w:rPr>
+          <w:rFonts w:ascii="Consolas" w:hAnsi="Consolas" w:cs="Consolas"/>
+          <w:color w:val="000000"/>
+          <w:sz w:val="16"/>
+          <w:szCs w:val="19"/>
+        </w:rPr>
+        <w:t xml:space="preserve"> -</w:t>
+      </w:r>
+      <w:r>
+        <w:rPr>
+          <w:rFonts w:ascii="Consolas" w:hAnsi="Consolas" w:cs="Consolas"/>
+          <w:color w:val="000000"/>
+          <w:sz w:val="16"/>
+          <w:szCs w:val="19"/>
+        </w:rPr>
         <w:t>/</w:t>
       </w:r>
+      <w:r>
+        <w:rPr>
+          <w:rFonts w:ascii="Consolas" w:hAnsi="Consolas" w:cs="Consolas"/>
+          <w:color w:val="000000"/>
+          <w:sz w:val="16"/>
+          <w:szCs w:val="19"/>
+        </w:rPr>
+        <w:t xml:space="preserve">&gt; </w:t>
+      </w:r>
+      <w:proofErr w:type="spellStart"/>
+      <w:r>
+        <w:rPr>
+          <w:rFonts w:ascii="Consolas" w:hAnsi="Consolas" w:cs="Consolas"/>
+          <w:color w:val="000000"/>
+          <w:sz w:val="16"/>
+          <w:szCs w:val="19"/>
+        </w:rPr>
+        <w:t>Bob.Visible</w:t>
+      </w:r>
+      <w:proofErr w:type="spellEnd"/>
+      <w:r>
+        <w:rPr>
+          <w:rFonts w:ascii="Consolas" w:hAnsi="Consolas" w:cs="Consolas"/>
+          <w:color w:val="000000"/>
+          <w:sz w:val="16"/>
+          <w:szCs w:val="19"/>
+        </w:rPr>
+        <w:t xml:space="preserve"> ^ world</w:t>
+      </w:r>
+    </w:p>
+    <w:p>
+      <w:pPr>
+        <w:autoSpaceDE w:val="0"/>
+        <w:autoSpaceDN w:val="0"/>
+        <w:adjustRightInd w:val="0"/>
+        <w:spacing w:after="0" w:line="240" w:lineRule="auto"/>
+        <w:rPr>
+          <w:rFonts w:cstheme="minorHAnsi"/>
+          <w:color w:val="000000"/>
+          <w:highlight w:val="white"/>
+        </w:rPr>
+      </w:pPr>
+    </w:p>
+    <w:p>
+      <w:pPr>
+        <w:autoSpaceDE w:val="0"/>
+        <w:autoSpaceDN w:val="0"/>
+        <w:adjustRightInd w:val="0"/>
+        <w:spacing w:after="0" w:line="240" w:lineRule="auto"/>
+        <w:rPr>
+          <w:rFonts w:cstheme="minorHAnsi"/>
+          <w:color w:val="000000"/>
+          <w:highlight w:val="white"/>
+        </w:rPr>
+      </w:pPr>
       <w:bookmarkStart w:id="0" w:name="_GoBack"/>
       <w:bookmarkEnd w:id="0"/>
       <w:r>
         <w:rPr>
-          <w:rFonts w:ascii="Consolas" w:hAnsi="Consolas" w:cs="Consolas"/>
-          <w:color w:val="000000"/>
-          <w:sz w:val="16"/>
-          <w:szCs w:val="19"/>
-        </w:rPr>
-        <w:t>&gt; Bob.TagVisible ^ world</w:t>
-      </w:r>
-    </w:p>
-    <w:p>
-      <w:pPr>
-        <w:autoSpaceDE w:val="0"/>
-        <w:autoSpaceDN w:val="0"/>
-        <w:adjustRightInd w:val="0"/>
-        <w:spacing w:after="0" w:line="240" w:lineRule="auto"/>
-        <w:rPr>
-          <w:rFonts w:cstheme="minorHAnsi"/>
-          <w:color w:val="000000"/>
-          <w:highlight w:val="white"/>
-        </w:rPr>
-      </w:pPr>
-    </w:p>
-    <w:p>
-      <w:pPr>
-        <w:autoSpaceDE w:val="0"/>
-        <w:autoSpaceDN w:val="0"/>
-        <w:adjustRightInd w:val="0"/>
-        <w:spacing w:after="0" w:line="240" w:lineRule="auto"/>
-        <w:rPr>
-          <w:rFonts w:cstheme="minorHAnsi"/>
-          <w:color w:val="000000"/>
-          <w:highlight w:val="white"/>
-        </w:rPr>
-      </w:pPr>
-      <w:r>
-        <w:rPr>
           <w:rFonts w:cstheme="minorHAnsi"/>
           <w:color w:val="000000"/>
           <w:highlight w:val="white"/>
@@ -4708,7 +5370,23 @@
           <w:rFonts w:cstheme="minorHAnsi"/>
           <w:color w:val="000000"/>
         </w:rPr>
-        <w:t xml:space="preserve"> (First-Order, Higher-Order, Arrowized)</w:t>
+        <w:t xml:space="preserve"> (First-Order, Higher-Order, </w:t>
+      </w:r>
+      <w:proofErr w:type="spellStart"/>
+      <w:r>
+        <w:rPr>
+          <w:rFonts w:cstheme="minorHAnsi"/>
+          <w:color w:val="000000"/>
+        </w:rPr>
+        <w:t>Arrowized</w:t>
+      </w:r>
+      <w:proofErr w:type="spellEnd"/>
+      <w:r>
+        <w:rPr>
+          <w:rFonts w:cstheme="minorHAnsi"/>
+          <w:color w:val="000000"/>
+        </w:rPr>
+        <w:t>)</w:t>
       </w:r>
       <w:r>
         <w:rPr>

</xml_diff>